<commit_message>
Additions to White Paper, bibliography
</commit_message>
<xml_diff>
--- a/docs/whitepaper/vision_WhitePaper.docx
+++ b/docs/whitepaper/vision_WhitePaper.docx
@@ -116,18 +116,6 @@
       <w:pPr>
         <w:pStyle w:val="Compact"/>
         <w:numPr>
-          <w:numId w:val="1003"/>
-          <w:ilvl w:val="2"/>
-        </w:numPr>
-      </w:pPr>
-      <w:r>
-        <w:t xml:space="preserve">Closed Development Community</w:t>
-      </w:r>
-    </w:p>
-    <w:p>
-      <w:pPr>
-        <w:pStyle w:val="Compact"/>
-        <w:numPr>
           <w:numId w:val="1002"/>
           <w:ilvl w:val="1"/>
         </w:numPr>
@@ -155,336 +143,396 @@
       <w:pPr>
         <w:pStyle w:val="Compact"/>
         <w:numPr>
+          <w:numId w:val="1003"/>
+          <w:ilvl w:val="1"/>
+        </w:numPr>
+      </w:pPr>
+      <w:r>
+        <w:t xml:space="preserve">Limited Ecosystem</w:t>
+      </w:r>
+    </w:p>
+    <w:p>
+      <w:pPr>
+        <w:pStyle w:val="Compact"/>
+        <w:numPr>
           <w:numId w:val="1004"/>
+          <w:ilvl w:val="2"/>
+        </w:numPr>
+      </w:pPr>
+      <w:r>
+        <w:t xml:space="preserve">FFmpeg</w:t>
+      </w:r>
+    </w:p>
+    <w:p>
+      <w:pPr>
+        <w:pStyle w:val="Compact"/>
+        <w:numPr>
+          <w:numId w:val="1004"/>
+          <w:ilvl w:val="2"/>
+        </w:numPr>
+      </w:pPr>
+      <w:r>
+        <w:t xml:space="preserve">SQL/NoSQL</w:t>
+      </w:r>
+    </w:p>
+    <w:p>
+      <w:pPr>
+        <w:pStyle w:val="Compact"/>
+        <w:numPr>
+          <w:numId w:val="1004"/>
+          <w:ilvl w:val="2"/>
+        </w:numPr>
+      </w:pPr>
+      <w:r>
+        <w:t xml:space="preserve">Codecs</w:t>
+      </w:r>
+    </w:p>
+    <w:p>
+      <w:pPr>
+        <w:pStyle w:val="Compact"/>
+        <w:numPr>
+          <w:numId w:val="1005"/>
+          <w:ilvl w:val="3"/>
+        </w:numPr>
+      </w:pPr>
+      <w:r>
+        <w:t xml:space="preserve">H.264/HVEC/…</w:t>
+      </w:r>
+      <w:r>
+        <w:t xml:space="preserve"> </w:t>
+      </w:r>
+      <w:r>
+        <w:rPr>
+          <w:i/>
+        </w:rPr>
+        <w:t xml:space="preserve">{dominance of}</w:t>
+      </w:r>
+    </w:p>
+    <w:p>
+      <w:pPr>
+        <w:pStyle w:val="Compact"/>
+        <w:numPr>
+          <w:numId w:val="1005"/>
+          <w:ilvl w:val="3"/>
+        </w:numPr>
+      </w:pPr>
+      <w:r>
+        <w:t xml:space="preserve">HTTP Live Streaming (HLS)</w:t>
+      </w:r>
+      <w:r>
+        <w:t xml:space="preserve"> </w:t>
+      </w:r>
+      <w:r>
+        <w:rPr>
+          <w:i/>
+        </w:rPr>
+        <w:t xml:space="preserve">{Apple}</w:t>
+      </w:r>
+    </w:p>
+    <w:p>
+      <w:pPr>
+        <w:pStyle w:val="Compact"/>
+        <w:numPr>
+          <w:numId w:val="1005"/>
+          <w:ilvl w:val="3"/>
+        </w:numPr>
+      </w:pPr>
+      <w:r>
+        <w:t xml:space="preserve">WebM</w:t>
+      </w:r>
+    </w:p>
+    <w:p>
+      <w:pPr>
+        <w:pStyle w:val="Compact"/>
+        <w:numPr>
+          <w:numId w:val="1006"/>
+          <w:ilvl w:val="4"/>
+        </w:numPr>
+      </w:pPr>
+      <w:r>
+        <w:t xml:space="preserve">VP9</w:t>
+      </w:r>
+      <w:r>
+        <w:t xml:space="preserve"> </w:t>
+      </w:r>
+      <w:r>
+        <w:rPr>
+          <w:i/>
+        </w:rPr>
+        <w:t xml:space="preserve">{Google}</w:t>
+      </w:r>
+    </w:p>
+    <w:p>
+      <w:pPr>
+        <w:pStyle w:val="Compact"/>
+        <w:numPr>
+          <w:numId w:val="1006"/>
+          <w:ilvl w:val="4"/>
+        </w:numPr>
+      </w:pPr>
+      <w:r>
+        <w:t xml:space="preserve">Opus</w:t>
+      </w:r>
+    </w:p>
+    <w:p>
+      <w:pPr>
+        <w:pStyle w:val="Compact"/>
+        <w:numPr>
+          <w:numId w:val="1005"/>
+          <w:ilvl w:val="3"/>
+        </w:numPr>
+      </w:pPr>
+      <w:r>
+        <w:t xml:space="preserve">AV1</w:t>
+      </w:r>
+      <w:r>
+        <w:t xml:space="preserve"> </w:t>
+      </w:r>
+      <w:r>
+        <w:rPr>
+          <w:i/>
+        </w:rPr>
+        <w:t xml:space="preserve">{where does this fit?}</w:t>
+      </w:r>
+    </w:p>
+    <w:p>
+      <w:pPr>
+        <w:pStyle w:val="Compact"/>
+        <w:numPr>
+          <w:numId w:val="1004"/>
+          <w:ilvl w:val="2"/>
+        </w:numPr>
+      </w:pPr>
+      <w:r>
+        <w:t xml:space="preserve">Adaptive Bit Rate (ABR) Streaming</w:t>
+      </w:r>
+    </w:p>
+    <w:p>
+      <w:pPr>
+        <w:pStyle w:val="Compact"/>
+        <w:numPr>
+          <w:numId w:val="1007"/>
+          <w:ilvl w:val="3"/>
+        </w:numPr>
+      </w:pPr>
+      <w:r>
+        <w:t xml:space="preserve">MPEG-DASH</w:t>
+      </w:r>
+    </w:p>
+    <w:p>
+      <w:pPr>
+        <w:pStyle w:val="Compact"/>
+        <w:numPr>
+          <w:numId w:val="1007"/>
+          <w:ilvl w:val="3"/>
+        </w:numPr>
+      </w:pPr>
+      <w:r>
+        <w:t xml:space="preserve">Live</w:t>
+      </w:r>
+    </w:p>
+    <w:p>
+      <w:pPr>
+        <w:pStyle w:val="Compact"/>
+        <w:numPr>
+          <w:numId w:val="1007"/>
+          <w:ilvl w:val="3"/>
+        </w:numPr>
+      </w:pPr>
+      <w:r>
+        <w:t xml:space="preserve">Video on Demand (VOD)</w:t>
+      </w:r>
+    </w:p>
+    <w:p>
+      <w:pPr>
+        <w:pStyle w:val="Compact"/>
+        <w:numPr>
+          <w:numId w:val="1003"/>
           <w:ilvl w:val="1"/>
         </w:numPr>
       </w:pPr>
       <w:r>
-        <w:t xml:space="preserve">Limited Ecosystem</w:t>
-      </w:r>
-    </w:p>
-    <w:p>
-      <w:pPr>
-        <w:pStyle w:val="Compact"/>
-        <w:numPr>
-          <w:numId w:val="1005"/>
+        <w:t xml:space="preserve">Rapid, Independent Evolution of Technology Market</w:t>
+      </w:r>
+    </w:p>
+    <w:p>
+      <w:pPr>
+        <w:pStyle w:val="Compact"/>
+        <w:numPr>
+          <w:numId w:val="1008"/>
           <w:ilvl w:val="2"/>
         </w:numPr>
       </w:pPr>
       <w:r>
-        <w:t xml:space="preserve">FFmpeg</w:t>
-      </w:r>
-    </w:p>
-    <w:p>
-      <w:pPr>
-        <w:pStyle w:val="Compact"/>
-        <w:numPr>
-          <w:numId w:val="1005"/>
+        <w:t xml:space="preserve">Digital Audio and Video</w:t>
+      </w:r>
+    </w:p>
+    <w:p>
+      <w:pPr>
+        <w:pStyle w:val="Compact"/>
+        <w:numPr>
+          <w:numId w:val="1009"/>
+          <w:ilvl w:val="3"/>
+        </w:numPr>
+      </w:pPr>
+      <w:r>
+        <w:t xml:space="preserve">Purpose-built Codecs</w:t>
+      </w:r>
+    </w:p>
+    <w:p>
+      <w:pPr>
+        <w:pStyle w:val="Compact"/>
+        <w:numPr>
+          <w:numId w:val="1009"/>
+          <w:ilvl w:val="3"/>
+        </w:numPr>
+      </w:pPr>
+      <w:r>
+        <w:t xml:space="preserve">Patent and Royalty Issues</w:t>
+      </w:r>
+    </w:p>
+    <w:p>
+      <w:pPr>
+        <w:pStyle w:val="Compact"/>
+        <w:numPr>
+          <w:numId w:val="1009"/>
+          <w:ilvl w:val="3"/>
+        </w:numPr>
+      </w:pPr>
+      <w:r>
+        <w:t xml:space="preserve">Support Among Consumer Devices</w:t>
+      </w:r>
+    </w:p>
+    <w:p>
+      <w:pPr>
+        <w:pStyle w:val="Compact"/>
+        <w:numPr>
+          <w:numId w:val="1008"/>
           <w:ilvl w:val="2"/>
         </w:numPr>
       </w:pPr>
       <w:r>
-        <w:t xml:space="preserve">SQL/NoSQL</w:t>
-      </w:r>
-    </w:p>
-    <w:p>
-      <w:pPr>
-        <w:pStyle w:val="Compact"/>
-        <w:numPr>
-          <w:numId w:val="1005"/>
+        <w:t xml:space="preserve">Encryption</w:t>
+      </w:r>
+    </w:p>
+    <w:p>
+      <w:pPr>
+        <w:pStyle w:val="Compact"/>
+        <w:numPr>
+          <w:numId w:val="1008"/>
           <w:ilvl w:val="2"/>
         </w:numPr>
       </w:pPr>
       <w:r>
-        <w:t xml:space="preserve">Codecs</w:t>
-      </w:r>
-    </w:p>
-    <w:p>
-      <w:pPr>
-        <w:pStyle w:val="Compact"/>
-        <w:numPr>
-          <w:numId w:val="1006"/>
+        <w:t xml:space="preserve">Web Browsers</w:t>
+      </w:r>
+    </w:p>
+    <w:p>
+      <w:pPr>
+        <w:pStyle w:val="Compact"/>
+        <w:numPr>
+          <w:numId w:val="1008"/>
+          <w:ilvl w:val="2"/>
+        </w:numPr>
+      </w:pPr>
+      <w:r>
+        <w:t xml:space="preserve">File storage</w:t>
+      </w:r>
+    </w:p>
+    <w:p>
+      <w:pPr>
+        <w:pStyle w:val="Compact"/>
+        <w:numPr>
+          <w:numId w:val="1008"/>
+          <w:ilvl w:val="2"/>
+        </w:numPr>
+      </w:pPr>
+      <w:r>
+        <w:t xml:space="preserve">Databases</w:t>
+      </w:r>
+    </w:p>
+    <w:p>
+      <w:pPr>
+        <w:pStyle w:val="Compact"/>
+        <w:numPr>
+          <w:numId w:val="1003"/>
+          <w:ilvl w:val="1"/>
+        </w:numPr>
+      </w:pPr>
+      <w:r>
+        <w:t xml:space="preserve">Proliferation of Audiovisual</w:t>
+      </w:r>
+      <w:r>
+        <w:t xml:space="preserve"> </w:t>
+      </w:r>
+      <w:r>
+        <w:t xml:space="preserve">“</w:t>
+      </w:r>
+      <w:r>
+        <w:t xml:space="preserve">Innovations</w:t>
+      </w:r>
+      <w:r>
+        <w:t xml:space="preserve">”</w:t>
+      </w:r>
+    </w:p>
+    <w:p>
+      <w:pPr>
+        <w:pStyle w:val="Compact"/>
+        <w:numPr>
+          <w:numId w:val="1010"/>
+          <w:ilvl w:val="2"/>
+        </w:numPr>
+      </w:pPr>
+      <w:r>
+        <w:t xml:space="preserve">Formats</w:t>
+      </w:r>
+    </w:p>
+    <w:p>
+      <w:pPr>
+        <w:pStyle w:val="Compact"/>
+        <w:numPr>
+          <w:numId w:val="1011"/>
           <w:ilvl w:val="3"/>
         </w:numPr>
       </w:pPr>
       <w:r>
-        <w:t xml:space="preserve">H.264/HVEC/…</w:t>
-      </w:r>
-      <w:r>
-        <w:t xml:space="preserve"> </w:t>
-      </w:r>
-      <w:r>
-        <w:rPr>
-          <w:i/>
-        </w:rPr>
-        <w:t xml:space="preserve">{dominance of}</w:t>
-      </w:r>
-    </w:p>
-    <w:p>
-      <w:pPr>
-        <w:pStyle w:val="Compact"/>
-        <w:numPr>
-          <w:numId w:val="1006"/>
+        <w:t xml:space="preserve">360° video</w:t>
+      </w:r>
+    </w:p>
+    <w:p>
+      <w:pPr>
+        <w:pStyle w:val="Compact"/>
+        <w:numPr>
+          <w:numId w:val="1011"/>
           <w:ilvl w:val="3"/>
         </w:numPr>
       </w:pPr>
       <w:r>
-        <w:t xml:space="preserve">HTTP Live Streaming (HLS)</w:t>
-      </w:r>
-      <w:r>
-        <w:t xml:space="preserve"> </w:t>
-      </w:r>
-      <w:r>
-        <w:rPr>
-          <w:i/>
-        </w:rPr>
-        <w:t xml:space="preserve">{Apple}</w:t>
-      </w:r>
-    </w:p>
-    <w:p>
-      <w:pPr>
-        <w:pStyle w:val="Compact"/>
-        <w:numPr>
-          <w:numId w:val="1006"/>
+        <w:t xml:space="preserve">High/Ultrahigh/… Definition</w:t>
+      </w:r>
+    </w:p>
+    <w:p>
+      <w:pPr>
+        <w:pStyle w:val="Compact"/>
+        <w:numPr>
+          <w:numId w:val="1011"/>
           <w:ilvl w:val="3"/>
         </w:numPr>
       </w:pPr>
       <w:r>
-        <w:t xml:space="preserve">WebM</w:t>
-      </w:r>
-    </w:p>
-    <w:p>
-      <w:pPr>
-        <w:pStyle w:val="Compact"/>
-        <w:numPr>
-          <w:numId w:val="1007"/>
-          <w:ilvl w:val="4"/>
-        </w:numPr>
-      </w:pPr>
-      <w:r>
-        <w:t xml:space="preserve">VP9</w:t>
-      </w:r>
-      <w:r>
-        <w:t xml:space="preserve"> </w:t>
-      </w:r>
-      <w:r>
-        <w:rPr>
-          <w:i/>
-        </w:rPr>
-        <w:t xml:space="preserve">{Google}</w:t>
-      </w:r>
-    </w:p>
-    <w:p>
-      <w:pPr>
-        <w:pStyle w:val="Compact"/>
-        <w:numPr>
-          <w:numId w:val="1007"/>
-          <w:ilvl w:val="4"/>
-        </w:numPr>
-      </w:pPr>
-      <w:r>
-        <w:t xml:space="preserve">Opus</w:t>
-      </w:r>
-    </w:p>
-    <w:p>
-      <w:pPr>
-        <w:pStyle w:val="Compact"/>
-        <w:numPr>
-          <w:numId w:val="1006"/>
-          <w:ilvl w:val="3"/>
-        </w:numPr>
-      </w:pPr>
-      <w:r>
-        <w:t xml:space="preserve">AV1</w:t>
-      </w:r>
-      <w:r>
-        <w:t xml:space="preserve"> </w:t>
-      </w:r>
-      <w:r>
-        <w:rPr>
-          <w:i/>
-        </w:rPr>
-        <w:t xml:space="preserve">{where does this fit?}</w:t>
-      </w:r>
-    </w:p>
-    <w:p>
-      <w:pPr>
-        <w:pStyle w:val="Compact"/>
-        <w:numPr>
-          <w:numId w:val="1005"/>
+        <w:t xml:space="preserve">Virtual Reality</w:t>
+      </w:r>
+    </w:p>
+    <w:p>
+      <w:pPr>
+        <w:pStyle w:val="Compact"/>
+        <w:numPr>
+          <w:numId w:val="1010"/>
           <w:ilvl w:val="2"/>
         </w:numPr>
       </w:pPr>
       <w:r>
-        <w:t xml:space="preserve">Adaptive Bit Rate (ABR) Streaming</w:t>
-      </w:r>
-    </w:p>
-    <w:p>
-      <w:pPr>
-        <w:pStyle w:val="Compact"/>
-        <w:numPr>
-          <w:numId w:val="1008"/>
-          <w:ilvl w:val="3"/>
-        </w:numPr>
-      </w:pPr>
-      <w:r>
-        <w:t xml:space="preserve">MPEG-DASH</w:t>
-      </w:r>
-    </w:p>
-    <w:p>
-      <w:pPr>
-        <w:pStyle w:val="Compact"/>
-        <w:numPr>
-          <w:numId w:val="1008"/>
-          <w:ilvl w:val="3"/>
-        </w:numPr>
-      </w:pPr>
-      <w:r>
-        <w:t xml:space="preserve">Video on Demand (VOD)</w:t>
-      </w:r>
-    </w:p>
-    <w:p>
-      <w:pPr>
-        <w:pStyle w:val="Compact"/>
-        <w:numPr>
-          <w:numId w:val="1004"/>
-          <w:ilvl w:val="1"/>
-        </w:numPr>
-      </w:pPr>
-      <w:r>
-        <w:t xml:space="preserve">Rapid, Independent Evolution of Technology Market</w:t>
-      </w:r>
-    </w:p>
-    <w:p>
-      <w:pPr>
-        <w:pStyle w:val="Compact"/>
-        <w:numPr>
-          <w:numId w:val="1009"/>
-          <w:ilvl w:val="2"/>
-        </w:numPr>
-      </w:pPr>
-      <w:r>
-        <w:t xml:space="preserve">Digital Audio and Video</w:t>
-      </w:r>
-    </w:p>
-    <w:p>
-      <w:pPr>
-        <w:pStyle w:val="Compact"/>
-        <w:numPr>
-          <w:numId w:val="1010"/>
-          <w:ilvl w:val="3"/>
-        </w:numPr>
-      </w:pPr>
-      <w:r>
-        <w:t xml:space="preserve">Purpose-built Codecs</w:t>
-      </w:r>
-    </w:p>
-    <w:p>
-      <w:pPr>
-        <w:pStyle w:val="Compact"/>
-        <w:numPr>
-          <w:numId w:val="1010"/>
-          <w:ilvl w:val="3"/>
-        </w:numPr>
-      </w:pPr>
-      <w:r>
-        <w:t xml:space="preserve">Patent and Royalty Issues</w:t>
-      </w:r>
-    </w:p>
-    <w:p>
-      <w:pPr>
-        <w:pStyle w:val="Compact"/>
-        <w:numPr>
-          <w:numId w:val="1010"/>
-          <w:ilvl w:val="3"/>
-        </w:numPr>
-      </w:pPr>
-      <w:r>
-        <w:t xml:space="preserve">Support Among Consumer Devices</w:t>
-      </w:r>
-    </w:p>
-    <w:p>
-      <w:pPr>
-        <w:pStyle w:val="Compact"/>
-        <w:numPr>
-          <w:numId w:val="1009"/>
-          <w:ilvl w:val="2"/>
-        </w:numPr>
-      </w:pPr>
-      <w:r>
-        <w:t xml:space="preserve">Encryption</w:t>
-      </w:r>
-    </w:p>
-    <w:p>
-      <w:pPr>
-        <w:pStyle w:val="Compact"/>
-        <w:numPr>
-          <w:numId w:val="1009"/>
-          <w:ilvl w:val="2"/>
-        </w:numPr>
-      </w:pPr>
-      <w:r>
-        <w:t xml:space="preserve">Web Browsers</w:t>
-      </w:r>
-    </w:p>
-    <w:p>
-      <w:pPr>
-        <w:pStyle w:val="Compact"/>
-        <w:numPr>
-          <w:numId w:val="1009"/>
-          <w:ilvl w:val="2"/>
-        </w:numPr>
-      </w:pPr>
-      <w:r>
-        <w:t xml:space="preserve">File storage</w:t>
-      </w:r>
-    </w:p>
-    <w:p>
-      <w:pPr>
-        <w:pStyle w:val="Compact"/>
-        <w:numPr>
-          <w:numId w:val="1009"/>
-          <w:ilvl w:val="2"/>
-        </w:numPr>
-      </w:pPr>
-      <w:r>
-        <w:t xml:space="preserve">Databases</w:t>
-      </w:r>
-    </w:p>
-    <w:p>
-      <w:pPr>
-        <w:pStyle w:val="Compact"/>
-        <w:numPr>
-          <w:numId w:val="1004"/>
-          <w:ilvl w:val="1"/>
-        </w:numPr>
-      </w:pPr>
-      <w:r>
-        <w:t xml:space="preserve">Proliferation of Audiovisual</w:t>
-      </w:r>
-      <w:r>
-        <w:t xml:space="preserve"> </w:t>
-      </w:r>
-      <w:r>
-        <w:t xml:space="preserve">“</w:t>
-      </w:r>
-      <w:r>
-        <w:t xml:space="preserve">Innovations</w:t>
-      </w:r>
-      <w:r>
-        <w:t xml:space="preserve">”</w:t>
-      </w:r>
-    </w:p>
-    <w:p>
-      <w:pPr>
-        <w:pStyle w:val="Compact"/>
-        <w:numPr>
-          <w:numId w:val="1011"/>
-          <w:ilvl w:val="2"/>
-        </w:numPr>
-      </w:pPr>
-      <w:r>
-        <w:t xml:space="preserve">Formats</w:t>
+        <w:t xml:space="preserve">Processing</w:t>
       </w:r>
     </w:p>
     <w:p>
@@ -496,7 +544,7 @@
         </w:numPr>
       </w:pPr>
       <w:r>
-        <w:t xml:space="preserve">360° video</w:t>
+        <w:t xml:space="preserve">Augmented Reality</w:t>
       </w:r>
     </w:p>
     <w:p>
@@ -508,7 +556,7 @@
         </w:numPr>
       </w:pPr>
       <w:r>
-        <w:t xml:space="preserve">High/Ultrahigh/… Definition</w:t>
+        <w:t xml:space="preserve">Deidentification</w:t>
       </w:r>
     </w:p>
     <w:p>
@@ -520,19 +568,76 @@
         </w:numPr>
       </w:pPr>
       <w:r>
-        <w:t xml:space="preserve">Virtual Reality</w:t>
-      </w:r>
-    </w:p>
-    <w:p>
-      <w:pPr>
-        <w:pStyle w:val="Compact"/>
-        <w:numPr>
-          <w:numId w:val="1011"/>
+        <w:t xml:space="preserve">Motion (video)</w:t>
+      </w:r>
+    </w:p>
+    <w:p>
+      <w:pPr>
+        <w:pStyle w:val="Compact"/>
+        <w:numPr>
+          <w:numId w:val="1012"/>
+          <w:ilvl w:val="3"/>
+        </w:numPr>
+      </w:pPr>
+      <w:r>
+        <w:t xml:space="preserve">Natural Language (audio)</w:t>
+      </w:r>
+    </w:p>
+    <w:p>
+      <w:pPr>
+        <w:pStyle w:val="Compact"/>
+        <w:numPr>
+          <w:numId w:val="1003"/>
+          <w:ilvl w:val="1"/>
+        </w:numPr>
+      </w:pPr>
+      <w:r>
+        <w:t xml:space="preserve">Legal</w:t>
+      </w:r>
+    </w:p>
+    <w:p>
+      <w:pPr>
+        <w:pStyle w:val="Compact"/>
+        <w:numPr>
+          <w:numId w:val="1013"/>
           <w:ilvl w:val="2"/>
         </w:numPr>
       </w:pPr>
       <w:r>
-        <w:t xml:space="preserve">Processing</w:t>
+        <w:t xml:space="preserve">Free</w:t>
+      </w:r>
+    </w:p>
+    <w:p>
+      <w:pPr>
+        <w:pStyle w:val="Compact"/>
+        <w:numPr>
+          <w:numId w:val="1014"/>
+          <w:ilvl w:val="3"/>
+        </w:numPr>
+      </w:pPr>
+      <w:r>
+        <w:t xml:space="preserve">VP9, AV1, …</w:t>
+      </w:r>
+    </w:p>
+    <w:p>
+      <w:pPr>
+        <w:pStyle w:val="Compact"/>
+        <w:numPr>
+          <w:numId w:val="1014"/>
+          <w:ilvl w:val="3"/>
+        </w:numPr>
+      </w:pPr>
+      <w:r>
+        <w:t xml:space="preserve">Open Source Licenses</w:t>
+      </w:r>
+      <w:r>
+        <w:t xml:space="preserve"> </w:t>
+      </w:r>
+      <w:r>
+        <w:rPr>
+          <w:i/>
+        </w:rPr>
+        <w:t xml:space="preserve">{and their issues}</w:t>
       </w:r>
     </w:p>
     <w:p>
@@ -540,71 +645,11 @@
         <w:pStyle w:val="Compact"/>
         <w:numPr>
           <w:numId w:val="1013"/>
-          <w:ilvl w:val="3"/>
-        </w:numPr>
-      </w:pPr>
-      <w:r>
-        <w:t xml:space="preserve">Augmented Reality</w:t>
-      </w:r>
-    </w:p>
-    <w:p>
-      <w:pPr>
-        <w:pStyle w:val="Compact"/>
-        <w:numPr>
-          <w:numId w:val="1013"/>
-          <w:ilvl w:val="3"/>
-        </w:numPr>
-      </w:pPr>
-      <w:r>
-        <w:t xml:space="preserve">Deidentification</w:t>
-      </w:r>
-    </w:p>
-    <w:p>
-      <w:pPr>
-        <w:pStyle w:val="Compact"/>
-        <w:numPr>
-          <w:numId w:val="1013"/>
-          <w:ilvl w:val="3"/>
-        </w:numPr>
-      </w:pPr>
-      <w:r>
-        <w:t xml:space="preserve">Motion (video)</w:t>
-      </w:r>
-    </w:p>
-    <w:p>
-      <w:pPr>
-        <w:pStyle w:val="Compact"/>
-        <w:numPr>
-          <w:numId w:val="1013"/>
-          <w:ilvl w:val="3"/>
-        </w:numPr>
-      </w:pPr>
-      <w:r>
-        <w:t xml:space="preserve">Natural Language (audio)</w:t>
-      </w:r>
-    </w:p>
-    <w:p>
-      <w:pPr>
-        <w:pStyle w:val="Compact"/>
-        <w:numPr>
-          <w:numId w:val="1004"/>
-          <w:ilvl w:val="1"/>
-        </w:numPr>
-      </w:pPr>
-      <w:r>
-        <w:t xml:space="preserve">Legal</w:t>
-      </w:r>
-    </w:p>
-    <w:p>
-      <w:pPr>
-        <w:pStyle w:val="Compact"/>
-        <w:numPr>
-          <w:numId w:val="1014"/>
           <w:ilvl w:val="2"/>
         </w:numPr>
       </w:pPr>
       <w:r>
-        <w:t xml:space="preserve">Codecs</w:t>
+        <w:t xml:space="preserve">Nonfree</w:t>
       </w:r>
     </w:p>
     <w:p>
@@ -635,7 +680,7 @@
       <w:pPr>
         <w:pStyle w:val="Compact"/>
         <w:numPr>
-          <w:numId w:val="1014"/>
+          <w:numId w:val="1013"/>
           <w:ilvl w:val="2"/>
         </w:numPr>
       </w:pPr>
@@ -683,7 +728,7 @@
       <w:pPr>
         <w:pStyle w:val="Compact"/>
         <w:numPr>
-          <w:numId w:val="1004"/>
+          <w:numId w:val="1003"/>
           <w:ilvl w:val="1"/>
         </w:numPr>
       </w:pPr>
@@ -935,7 +980,7 @@
       <w:pPr>
         <w:pStyle w:val="Compact"/>
         <w:numPr>
-          <w:numId w:val="1004"/>
+          <w:numId w:val="1003"/>
           <w:ilvl w:val="1"/>
         </w:numPr>
       </w:pPr>
@@ -1912,18 +1957,125 @@
         <w:pStyle w:val="FirstParagraph"/>
       </w:pPr>
       <w:r>
-        <w:t xml:space="preserve">Modern AV file formats developed in tandem with, and largely in service of, the expansion of digital</w:t>
+        <w:t xml:space="preserve">AV transmission standards largely concern the owners of content delivery services, who charge for the privilege of access to users on their networks. From 2006 to 2016, internet advertising revenues in</w:t>
+      </w:r>
+      <w:r>
+        <w:t xml:space="preserve"> </w:t>
+      </w:r>
+      <w:r>
+        <w:rPr>
+          <w:i/>
+        </w:rPr>
+        <w:t xml:space="preserve">the United States alone</w:t>
+      </w:r>
+      <w:r>
+        <w:t xml:space="preserve"> </w:t>
+      </w:r>
+      <w:r>
+        <w:t xml:space="preserve">grew approximately 429.0% from $16.9 billion to $72.5 billion,</w:t>
+      </w:r>
+      <w:r>
+        <w:rPr>
+          <w:rStyle w:val="FootnoteReference"/>
+        </w:rPr>
+        <w:footnoteReference w:id="37"/>
+      </w:r>
+      <w:r>
+        <w:t xml:space="preserve"> </w:t>
+      </w:r>
+      <w:r>
+        <w:t xml:space="preserve">with the</w:t>
+      </w:r>
+      <w:r>
+        <w:t xml:space="preserve"> </w:t>
+      </w:r>
+      <w:r>
+        <w:t xml:space="preserve">“</w:t>
+      </w:r>
+      <w:r>
+        <w:t xml:space="preserve">top ten</w:t>
+      </w:r>
+      <w:r>
+        <w:t xml:space="preserve">”</w:t>
+      </w:r>
+      <w:r>
+        <w:t xml:space="preserve"> </w:t>
+      </w:r>
+      <w:r>
+        <w:t xml:space="preserve">(10) companies commanding 69-75% of revenue over the same period.</w:t>
+      </w:r>
+      <w:r>
+        <w:rPr>
+          <w:rStyle w:val="FootnoteReference"/>
+        </w:rPr>
+        <w:footnoteReference w:id="39"/>
+      </w:r>
+    </w:p>
+    <w:p>
+      <w:pPr>
+        <w:pStyle w:val="BodyText"/>
+      </w:pPr>
+      <w:r>
+        <w:t xml:space="preserve">The first digital AV format, H.120, was published by a telecommunications industry group in 1984.</w:t>
+      </w:r>
+      <w:r>
+        <w:rPr>
+          <w:rStyle w:val="FootnoteReference"/>
+        </w:rPr>
+        <w:footnoteReference w:id="40"/>
+      </w:r>
+      <w:r>
+        <w:t xml:space="preserve"> </w:t>
+      </w:r>
+      <w:r>
+        <w:t xml:space="preserve">It was not usable, but a revision to it, H.261, became the first production-ready standard when it was published in 1988. As digital audio and video data proliferated throughout the 1990s, H.261 and its successors emerged as the de facto industry standard–studied, licensed, or re-implemented by a majority of avaialble AV formats–and to this day is likely the standard most accessible to the largest number of end users.</w:t>
+      </w:r>
+      <w:r>
+        <w:rPr>
+          <w:rStyle w:val="FootnoteReference"/>
+        </w:rPr>
+        <w:footnoteReference w:id="41"/>
+      </w:r>
+    </w:p>
+    <w:p>
+      <w:pPr>
+        <w:pStyle w:val="BodyText"/>
+      </w:pPr>
+      <w:r>
+        <w:t xml:space="preserve">H.26*/MPEG standards are</w:t>
+      </w:r>
+    </w:p>
+    <w:p>
+      <w:pPr>
+        <w:pStyle w:val="BodyText"/>
+      </w:pPr>
+      <w:r>
+        <w:t xml:space="preserve">access to essential patents for implementing the MPEG-2 standard had become such a problem that MPEG LA, LLC was formed to facilitate access to the technologies associated with individual H.26*/MPEG standards via patent pools.</w:t>
+      </w:r>
+      <w:r>
+        <w:rPr>
+          <w:rStyle w:val="FootnoteReference"/>
+        </w:rPr>
+        <w:footnoteReference w:id="42"/>
+      </w:r>
+    </w:p>
+    <w:p>
+      <w:pPr>
+        <w:pStyle w:val="BodyText"/>
+      </w:pPr>
+      <w:r>
+        <w:t xml:space="preserve">These formats, and their successors, target the needs of participating industry stakeholders and are largely based on technologies owned or controlled by them. While this practice is common in many industries,</w:t>
       </w:r>
     </w:p>
     <w:p>
       <w:pPr>
         <w:pStyle w:val="Heading3"/>
       </w:pPr>
-      <w:bookmarkStart w:id="37" w:name="market-pressures"/>
+      <w:bookmarkStart w:id="43" w:name="market-pressures"/>
       <w:r>
         <w:t xml:space="preserve">Market Pressures</w:t>
       </w:r>
-      <w:bookmarkEnd w:id="37"/>
+      <w:bookmarkEnd w:id="43"/>
     </w:p>
     <w:p>
       <w:pPr>
@@ -1936,7 +2088,7 @@
         <w:rPr>
           <w:rStyle w:val="FootnoteReference"/>
         </w:rPr>
-        <w:footnoteReference w:id="38"/>
+        <w:footnoteReference w:id="44"/>
       </w:r>
       <w:r>
         <w:t xml:space="preserve"> </w:t>
@@ -1949,25 +2101,47 @@
       <w:pPr>
         <w:pStyle w:val="Heading2"/>
       </w:pPr>
-      <w:bookmarkStart w:id="40" w:name="references"/>
+      <w:bookmarkStart w:id="46" w:name="references"/>
       <w:r>
         <w:t xml:space="preserve">References</w:t>
       </w:r>
-      <w:bookmarkEnd w:id="40"/>
-    </w:p>
-    <w:bookmarkStart w:id="46" w:name="refs"/>
-    <w:bookmarkStart w:id="41" w:name="ref-KantarAppleMarketShare:2017:online"/>
+      <w:bookmarkEnd w:id="46"/>
+    </w:p>
+    <w:bookmarkStart w:id="54" w:name="refs"/>
+    <w:bookmarkStart w:id="47" w:name="ref-CCITT:1988:incollection"/>
     <w:p>
       <w:pPr>
         <w:pStyle w:val="Bibliography"/>
       </w:pPr>
       <w:r>
+        <w:t xml:space="preserve">CCITT: The International Telegraph and Telephone Consultative Committe. “Codecs for Videoconferencing Using Primary Digital Group Transmission: Recommendation H.120.” In</w:t>
+      </w:r>
+      <w:r>
+        <w:t xml:space="preserve"> </w:t>
+      </w:r>
+      <w:r>
+        <w:rPr>
+          <w:i/>
+        </w:rPr>
+        <w:t xml:space="preserve">Series H: Audiovisual and Multimedia Systems: Characteristics of Visual Telephone Systems</w:t>
+      </w:r>
+      <w:r>
+        <w:t xml:space="preserve">. International Telecommunication Union, 1988.</w:t>
+      </w:r>
+    </w:p>
+    <w:bookmarkEnd w:id="47"/>
+    <w:bookmarkStart w:id="48" w:name="ref-KantarAppleMarketShare:2017:online"/>
+    <w:p>
+      <w:pPr>
+        <w:pStyle w:val="Bibliography"/>
+      </w:pPr>
+      <w:r>
         <w:t xml:space="preserve">Kanter Worldpanel ComTech. “Kantar: Samsung at Three-Year High in Great Britain, Apple Growth up in US,” 2017.</w:t>
       </w:r>
       <w:r>
         <w:t xml:space="preserve"> </w:t>
       </w:r>
-      <w:hyperlink r:id="rId39">
+      <w:hyperlink r:id="rId45">
         <w:r>
           <w:rPr>
             <w:rStyle w:val="Hyperlink"/>
@@ -1979,8 +2153,8 @@
         <w:t xml:space="preserve">.</w:t>
       </w:r>
     </w:p>
-    <w:bookmarkEnd w:id="41"/>
-    <w:bookmarkStart w:id="42" w:name="ref-Kennedy:2014:article"/>
+    <w:bookmarkEnd w:id="48"/>
+    <w:bookmarkStart w:id="49" w:name="ref-Kennedy:2014:article"/>
     <w:p>
       <w:pPr>
         <w:pStyle w:val="Bibliography"/>
@@ -2004,8 +2178,8 @@
         <w:t xml:space="preserve">42, no. 1 (2014): 169–78.</w:t>
       </w:r>
     </w:p>
-    <w:bookmarkEnd w:id="42"/>
-    <w:bookmarkStart w:id="43" w:name="ref-McKinney:2013:article"/>
+    <w:bookmarkEnd w:id="49"/>
+    <w:bookmarkStart w:id="50" w:name="ref-McKinney:2013:article"/>
     <w:p>
       <w:pPr>
         <w:pStyle w:val="Bibliography"/>
@@ -2029,13 +2203,37 @@
         <w:t xml:space="preserve">28, no. 2 (2013): 283–91.</w:t>
       </w:r>
     </w:p>
-    <w:bookmarkEnd w:id="43"/>
-    <w:bookmarkStart w:id="44" w:name="ref-McGaghie:2011:article"/>
+    <w:bookmarkEnd w:id="50"/>
+    <w:bookmarkStart w:id="51" w:name="ref-IABRevenueReport:2017:online"/>
     <w:p>
       <w:pPr>
         <w:pStyle w:val="Bibliography"/>
       </w:pPr>
       <w:r>
+        <w:t xml:space="preserve">PwC Advisory Services LLC, and Interactive Advertising Bureau. “IAB Internet Advertising Revenue Report: 2016 Full Year Results,” April 2017.</w:t>
+      </w:r>
+      <w:r>
+        <w:t xml:space="preserve"> </w:t>
+      </w:r>
+      <w:hyperlink r:id="rId38">
+        <w:r>
+          <w:rPr>
+            <w:rStyle w:val="Hyperlink"/>
+          </w:rPr>
+          <w:t xml:space="preserve">https://www.iab.com/wp-content/uploads/2016/04/IAB_Internet_Advertising_Revenue_Report_FY_2016.pdf</w:t>
+        </w:r>
+      </w:hyperlink>
+      <w:r>
+        <w:t xml:space="preserve">.</w:t>
+      </w:r>
+    </w:p>
+    <w:bookmarkEnd w:id="51"/>
+    <w:bookmarkStart w:id="52" w:name="ref-McGaghie:2011:article"/>
+    <w:p>
+      <w:pPr>
+        <w:pStyle w:val="Bibliography"/>
+      </w:pPr>
+      <w:r>
         <w:t xml:space="preserve">William C. McGaghie, PhD, MD S. Barry Issenberg, Elaine R. Cohen, MD Jeffrey H. Barsuk, and MD Diane B. Wayne. “Does Simulation-Based Medical Education with Deliberate Practice Yield Better Results Than Traditional Clinical Education? A Meta-Analytic Comparative Review of the Evidence.”</w:t>
       </w:r>
       <w:r>
@@ -2054,8 +2252,8 @@
         <w:t xml:space="preserve">86, no. 6 (2011): 706–11.</w:t>
       </w:r>
     </w:p>
-    <w:bookmarkEnd w:id="44"/>
-    <w:bookmarkStart w:id="45" w:name="ref-Zimmerman:2017:online"/>
+    <w:bookmarkEnd w:id="52"/>
+    <w:bookmarkStart w:id="53" w:name="ref-Zimmerman:2017:online"/>
     <w:p>
       <w:pPr>
         <w:pStyle w:val="Bibliography"/>
@@ -2078,8 +2276,8 @@
         <w:t xml:space="preserve">.</w:t>
       </w:r>
     </w:p>
-    <w:bookmarkEnd w:id="45"/>
-    <w:bookmarkEnd w:id="46"/>
+    <w:bookmarkEnd w:id="53"/>
+    <w:bookmarkEnd w:id="54"/>
     <w:sectPr/>
   </w:body>
 </w:document>
@@ -2446,7 +2644,7 @@
       </w:r>
     </w:p>
   </w:footnote>
-  <w:footnote w:id="38">
+  <w:footnote w:id="37">
     <w:p>
       <w:pPr>
         <w:pStyle w:val="FootnoteText"/>
@@ -2461,12 +2659,136 @@
         <w:t xml:space="preserve"> </w:t>
       </w:r>
       <w:r>
+        <w:t xml:space="preserve">PwC Advisory Services LLC and Interactive Advertising Bureau, “IAB Internet Advertising Revenue Report: 2016 Full Year Results,” April 2017, 5,</w:t>
+      </w:r>
+      <w:r>
+        <w:t xml:space="preserve"> </w:t>
+      </w:r>
+      <w:hyperlink r:id="rId38">
+        <w:r>
+          <w:rPr>
+            <w:rStyle w:val="Hyperlink"/>
+          </w:rPr>
+          <w:t xml:space="preserve">https://www.iab.com/wp-content/uploads/2016/04/IAB_Internet_Advertising_Revenue_Report_FY_2016.pdf</w:t>
+        </w:r>
+      </w:hyperlink>
+      <w:r>
+        <w:t xml:space="preserve">.</w:t>
+      </w:r>
+    </w:p>
+  </w:footnote>
+  <w:footnote w:id="39">
+    <w:p>
+      <w:pPr>
+        <w:pStyle w:val="FootnoteText"/>
+      </w:pPr>
+      <w:r>
+        <w:rPr>
+          <w:rStyle w:val="FootnoteReference"/>
+        </w:rPr>
+        <w:footnoteRef/>
+      </w:r>
+      <w:r>
+        <w:t xml:space="preserve"> </w:t>
+      </w:r>
+      <w:r>
+        <w:t xml:space="preserve">PwC Advisory Services LLC and Interactive Advertising Bureau, 9.</w:t>
+      </w:r>
+    </w:p>
+  </w:footnote>
+  <w:footnote w:id="40">
+    <w:p>
+      <w:pPr>
+        <w:pStyle w:val="FootnoteText"/>
+      </w:pPr>
+      <w:r>
+        <w:rPr>
+          <w:rStyle w:val="FootnoteReference"/>
+        </w:rPr>
+        <w:footnoteRef/>
+      </w:r>
+      <w:r>
+        <w:t xml:space="preserve"> </w:t>
+      </w:r>
+      <w:r>
+        <w:t xml:space="preserve">CCITT: The International Telegraph and Telephone Consultative Committe, “Codecs for Videoconferencing Using Primary Digital Group Transmission: Recommendation H.120,” in</w:t>
+      </w:r>
+      <w:r>
+        <w:t xml:space="preserve"> </w:t>
+      </w:r>
+      <w:r>
+        <w:rPr>
+          <w:i/>
+        </w:rPr>
+        <w:t xml:space="preserve">Series H: Audiovisual and Multimedia Systems: Characteristics of Visual Telephone Systems</w:t>
+      </w:r>
+      <w:r>
+        <w:t xml:space="preserve"> </w:t>
+      </w:r>
+      <w:r>
+        <w:t xml:space="preserve">(International Telecommunication Union, 1988), 1.</w:t>
+      </w:r>
+    </w:p>
+  </w:footnote>
+  <w:footnote w:id="41">
+    <w:p>
+      <w:pPr>
+        <w:pStyle w:val="FootnoteText"/>
+      </w:pPr>
+      <w:r>
+        <w:rPr>
+          <w:rStyle w:val="FootnoteReference"/>
+        </w:rPr>
+        <w:footnoteRef/>
+      </w:r>
+      <w:r>
+        <w:t xml:space="preserve"> </w:t>
+      </w:r>
+      <w:r>
+        <w:t xml:space="preserve">Including methodological clones and partial implementations of H.26*/MPEG standards, this is especially likely to be true.</w:t>
+      </w:r>
+    </w:p>
+  </w:footnote>
+  <w:footnote w:id="42">
+    <w:p>
+      <w:pPr>
+        <w:pStyle w:val="FootnoteText"/>
+      </w:pPr>
+      <w:r>
+        <w:rPr>
+          <w:rStyle w:val="FootnoteReference"/>
+        </w:rPr>
+        <w:footnoteRef/>
+      </w:r>
+      <w:r>
+        <w:t xml:space="preserve"> </w:t>
+      </w:r>
+      <w:r>
+        <w:t xml:space="preserve">See http://www.mpegla.com/main/Pages/AboutHistory.aspx.</w:t>
+      </w:r>
+    </w:p>
+  </w:footnote>
+  <w:footnote w:id="44">
+    <w:p>
+      <w:pPr>
+        <w:pStyle w:val="FootnoteText"/>
+      </w:pPr>
+      <w:r>
+        <w:rPr>
+          <w:rStyle w:val="FootnoteReference"/>
+        </w:rPr>
+        <w:footnoteRef/>
+      </w:r>
+      <w:r>
+        <w:t xml:space="preserve"> </w:t>
+      </w:r>
+      <w:r>
         <w:t xml:space="preserve">Kanter Worldpanel ComTech, “Kantar: Samsung at Three-Year High in Great Britain, Apple Growth up in US,” 2017,</w:t>
       </w:r>
       <w:r>
         <w:t xml:space="preserve"> </w:t>
       </w:r>
-      <w:hyperlink r:id="rId39">
+      <w:hyperlink r:id="rId45">
         <w:r>
           <w:rPr>
             <w:rStyle w:val="Hyperlink"/>
@@ -2485,7 +2807,7 @@
 <file path=word/numbering.xml><?xml version="1.0" encoding="utf-8"?>
 <w:numbering xmlns:w="http://schemas.openxmlformats.org/wordprocessingml/2006/main">
   <w:abstractNum w:abstractNumId="990">
-    <w:nsid w:val="6470a642"/>
+    <w:nsid w:val="2c4f8230"/>
     <w:multiLevelType w:val="multilevel"/>
     <w:lvl w:ilvl="0">
       <w:numFmt w:val="bullet"/>
@@ -2588,7 +2910,7 @@
     </w:lvl>
   </w:abstractNum>
   <w:abstractNum w:abstractNumId="99411">
-    <w:nsid w:val="4fce821c"/>
+    <w:nsid w:val="97ad5db4"/>
     <w:multiLevelType w:val="multilevel"/>
     <w:lvl w:ilvl="0">
       <w:start w:val="1"/>
@@ -2700,7 +3022,7 @@
     </w:lvl>
   </w:abstractNum>
   <w:abstractNum w:abstractNumId="991">
-    <w:nsid w:val="84c16d55"/>
+    <w:nsid w:val="5ca065d1"/>
     <w:multiLevelType w:val="multilevel"/>
     <w:lvl w:ilvl="0">
       <w:numFmt w:val="bullet"/>

</xml_diff>

<commit_message>
Expanded summary, added citations
</commit_message>
<xml_diff>
--- a/docs/whitepaper/vision_WhitePaper.docx
+++ b/docs/whitepaper/vision_WhitePaper.docx
@@ -68,6 +68,18 @@
       <w:pPr>
         <w:pStyle w:val="Compact"/>
         <w:numPr>
+          <w:numId w:val="1002"/>
+          <w:ilvl w:val="1"/>
+        </w:numPr>
+      </w:pPr>
+      <w:r>
+        <w:t xml:space="preserve">Nomenclature</w:t>
+      </w:r>
+    </w:p>
+    <w:p>
+      <w:pPr>
+        <w:pStyle w:val="Compact"/>
+        <w:numPr>
           <w:numId w:val="1001"/>
           <w:ilvl w:val="0"/>
         </w:numPr>
@@ -80,7 +92,7 @@
       <w:pPr>
         <w:pStyle w:val="Compact"/>
         <w:numPr>
-          <w:numId w:val="1002"/>
+          <w:numId w:val="1003"/>
           <w:ilvl w:val="1"/>
         </w:numPr>
       </w:pPr>
@@ -92,7 +104,7 @@
       <w:pPr>
         <w:pStyle w:val="Compact"/>
         <w:numPr>
-          <w:numId w:val="1002"/>
+          <w:numId w:val="1003"/>
           <w:ilvl w:val="1"/>
         </w:numPr>
       </w:pPr>
@@ -104,7 +116,7 @@
       <w:pPr>
         <w:pStyle w:val="Compact"/>
         <w:numPr>
-          <w:numId w:val="1002"/>
+          <w:numId w:val="1003"/>
           <w:ilvl w:val="1"/>
         </w:numPr>
       </w:pPr>
@@ -116,7 +128,7 @@
       <w:pPr>
         <w:pStyle w:val="Compact"/>
         <w:numPr>
-          <w:numId w:val="1002"/>
+          <w:numId w:val="1003"/>
           <w:ilvl w:val="1"/>
         </w:numPr>
       </w:pPr>
@@ -143,7 +155,7 @@
       <w:pPr>
         <w:pStyle w:val="Compact"/>
         <w:numPr>
-          <w:numId w:val="1003"/>
+          <w:numId w:val="1004"/>
           <w:ilvl w:val="1"/>
         </w:numPr>
       </w:pPr>
@@ -155,12 +167,300 @@
       <w:pPr>
         <w:pStyle w:val="Compact"/>
         <w:numPr>
+          <w:numId w:val="1005"/>
+          <w:ilvl w:val="2"/>
+        </w:numPr>
+      </w:pPr>
+      <w:r>
+        <w:t xml:space="preserve">FFmpeg</w:t>
+      </w:r>
+    </w:p>
+    <w:p>
+      <w:pPr>
+        <w:pStyle w:val="Compact"/>
+        <w:numPr>
+          <w:numId w:val="1005"/>
+          <w:ilvl w:val="2"/>
+        </w:numPr>
+      </w:pPr>
+      <w:r>
+        <w:t xml:space="preserve">SQL/NoSQL</w:t>
+      </w:r>
+    </w:p>
+    <w:p>
+      <w:pPr>
+        <w:pStyle w:val="Compact"/>
+        <w:numPr>
+          <w:numId w:val="1005"/>
+          <w:ilvl w:val="2"/>
+        </w:numPr>
+      </w:pPr>
+      <w:r>
+        <w:t xml:space="preserve">Codecs</w:t>
+      </w:r>
+    </w:p>
+    <w:p>
+      <w:pPr>
+        <w:pStyle w:val="Compact"/>
+        <w:numPr>
+          <w:numId w:val="1006"/>
+          <w:ilvl w:val="3"/>
+        </w:numPr>
+      </w:pPr>
+      <w:r>
+        <w:t xml:space="preserve">H.264/HVEC/…</w:t>
+      </w:r>
+      <w:r>
+        <w:t xml:space="preserve"> </w:t>
+      </w:r>
+      <w:r>
+        <w:rPr>
+          <w:i/>
+        </w:rPr>
+        <w:t xml:space="preserve">{dominance of}</w:t>
+      </w:r>
+    </w:p>
+    <w:p>
+      <w:pPr>
+        <w:pStyle w:val="Compact"/>
+        <w:numPr>
+          <w:numId w:val="1006"/>
+          <w:ilvl w:val="3"/>
+        </w:numPr>
+      </w:pPr>
+      <w:r>
+        <w:t xml:space="preserve">HTTP Live Streaming (HLS)</w:t>
+      </w:r>
+      <w:r>
+        <w:t xml:space="preserve"> </w:t>
+      </w:r>
+      <w:r>
+        <w:rPr>
+          <w:i/>
+        </w:rPr>
+        <w:t xml:space="preserve">{Apple}</w:t>
+      </w:r>
+    </w:p>
+    <w:p>
+      <w:pPr>
+        <w:pStyle w:val="Compact"/>
+        <w:numPr>
+          <w:numId w:val="1006"/>
+          <w:ilvl w:val="3"/>
+        </w:numPr>
+      </w:pPr>
+      <w:r>
+        <w:t xml:space="preserve">WebM</w:t>
+      </w:r>
+    </w:p>
+    <w:p>
+      <w:pPr>
+        <w:pStyle w:val="Compact"/>
+        <w:numPr>
+          <w:numId w:val="1007"/>
+          <w:ilvl w:val="4"/>
+        </w:numPr>
+      </w:pPr>
+      <w:r>
+        <w:t xml:space="preserve">VP9</w:t>
+      </w:r>
+      <w:r>
+        <w:t xml:space="preserve"> </w:t>
+      </w:r>
+      <w:r>
+        <w:rPr>
+          <w:i/>
+        </w:rPr>
+        <w:t xml:space="preserve">{Google}</w:t>
+      </w:r>
+    </w:p>
+    <w:p>
+      <w:pPr>
+        <w:pStyle w:val="Compact"/>
+        <w:numPr>
+          <w:numId w:val="1007"/>
+          <w:ilvl w:val="4"/>
+        </w:numPr>
+      </w:pPr>
+      <w:r>
+        <w:t xml:space="preserve">Opus</w:t>
+      </w:r>
+    </w:p>
+    <w:p>
+      <w:pPr>
+        <w:pStyle w:val="Compact"/>
+        <w:numPr>
+          <w:numId w:val="1006"/>
+          <w:ilvl w:val="3"/>
+        </w:numPr>
+      </w:pPr>
+      <w:r>
+        <w:t xml:space="preserve">AV1</w:t>
+      </w:r>
+      <w:r>
+        <w:t xml:space="preserve"> </w:t>
+      </w:r>
+      <w:r>
+        <w:rPr>
+          <w:i/>
+        </w:rPr>
+        <w:t xml:space="preserve">{where does this fit?}</w:t>
+      </w:r>
+    </w:p>
+    <w:p>
+      <w:pPr>
+        <w:pStyle w:val="Compact"/>
+        <w:numPr>
+          <w:numId w:val="1005"/>
+          <w:ilvl w:val="2"/>
+        </w:numPr>
+      </w:pPr>
+      <w:r>
+        <w:t xml:space="preserve">Adaptive Bit Rate (ABR) Streaming</w:t>
+      </w:r>
+    </w:p>
+    <w:p>
+      <w:pPr>
+        <w:pStyle w:val="Compact"/>
+        <w:numPr>
+          <w:numId w:val="1008"/>
+          <w:ilvl w:val="3"/>
+        </w:numPr>
+      </w:pPr>
+      <w:r>
+        <w:t xml:space="preserve">MPEG-DASH</w:t>
+      </w:r>
+    </w:p>
+    <w:p>
+      <w:pPr>
+        <w:pStyle w:val="Compact"/>
+        <w:numPr>
+          <w:numId w:val="1008"/>
+          <w:ilvl w:val="3"/>
+        </w:numPr>
+      </w:pPr>
+      <w:r>
+        <w:t xml:space="preserve">Live</w:t>
+      </w:r>
+    </w:p>
+    <w:p>
+      <w:pPr>
+        <w:pStyle w:val="Compact"/>
+        <w:numPr>
+          <w:numId w:val="1008"/>
+          <w:ilvl w:val="3"/>
+        </w:numPr>
+      </w:pPr>
+      <w:r>
+        <w:t xml:space="preserve">Video on Demand (VOD)</w:t>
+      </w:r>
+    </w:p>
+    <w:p>
+      <w:pPr>
+        <w:pStyle w:val="Compact"/>
+        <w:numPr>
           <w:numId w:val="1004"/>
+          <w:ilvl w:val="1"/>
+        </w:numPr>
+      </w:pPr>
+      <w:r>
+        <w:t xml:space="preserve">Rapid, Independent Evolution of Technology Market</w:t>
+      </w:r>
+    </w:p>
+    <w:p>
+      <w:pPr>
+        <w:pStyle w:val="Compact"/>
+        <w:numPr>
+          <w:numId w:val="1009"/>
           <w:ilvl w:val="2"/>
         </w:numPr>
       </w:pPr>
       <w:r>
-        <w:t xml:space="preserve">FFmpeg</w:t>
+        <w:t xml:space="preserve">Digital Audio and Video</w:t>
+      </w:r>
+    </w:p>
+    <w:p>
+      <w:pPr>
+        <w:pStyle w:val="Compact"/>
+        <w:numPr>
+          <w:numId w:val="1010"/>
+          <w:ilvl w:val="3"/>
+        </w:numPr>
+      </w:pPr>
+      <w:r>
+        <w:t xml:space="preserve">Purpose-built Codecs</w:t>
+      </w:r>
+    </w:p>
+    <w:p>
+      <w:pPr>
+        <w:pStyle w:val="Compact"/>
+        <w:numPr>
+          <w:numId w:val="1010"/>
+          <w:ilvl w:val="3"/>
+        </w:numPr>
+      </w:pPr>
+      <w:r>
+        <w:t xml:space="preserve">Patent and Royalty Issues</w:t>
+      </w:r>
+    </w:p>
+    <w:p>
+      <w:pPr>
+        <w:pStyle w:val="Compact"/>
+        <w:numPr>
+          <w:numId w:val="1010"/>
+          <w:ilvl w:val="3"/>
+        </w:numPr>
+      </w:pPr>
+      <w:r>
+        <w:t xml:space="preserve">Support Among Consumer Devices</w:t>
+      </w:r>
+    </w:p>
+    <w:p>
+      <w:pPr>
+        <w:pStyle w:val="Compact"/>
+        <w:numPr>
+          <w:numId w:val="1009"/>
+          <w:ilvl w:val="2"/>
+        </w:numPr>
+      </w:pPr>
+      <w:r>
+        <w:t xml:space="preserve">Encryption</w:t>
+      </w:r>
+    </w:p>
+    <w:p>
+      <w:pPr>
+        <w:pStyle w:val="Compact"/>
+        <w:numPr>
+          <w:numId w:val="1009"/>
+          <w:ilvl w:val="2"/>
+        </w:numPr>
+      </w:pPr>
+      <w:r>
+        <w:t xml:space="preserve">Web Browsers</w:t>
+      </w:r>
+    </w:p>
+    <w:p>
+      <w:pPr>
+        <w:pStyle w:val="Compact"/>
+        <w:numPr>
+          <w:numId w:val="1009"/>
+          <w:ilvl w:val="2"/>
+        </w:numPr>
+      </w:pPr>
+      <w:r>
+        <w:t xml:space="preserve">File storage</w:t>
+      </w:r>
+    </w:p>
+    <w:p>
+      <w:pPr>
+        <w:pStyle w:val="Compact"/>
+        <w:numPr>
+          <w:numId w:val="1009"/>
+          <w:ilvl w:val="2"/>
+        </w:numPr>
+      </w:pPr>
+      <w:r>
+        <w:t xml:space="preserve">Databases</w:t>
       </w:r>
     </w:p>
     <w:p>
@@ -168,371 +468,35 @@
         <w:pStyle w:val="Compact"/>
         <w:numPr>
           <w:numId w:val="1004"/>
+          <w:ilvl w:val="1"/>
+        </w:numPr>
+      </w:pPr>
+      <w:r>
+        <w:t xml:space="preserve">Proliferation of Audiovisual</w:t>
+      </w:r>
+      <w:r>
+        <w:t xml:space="preserve"> </w:t>
+      </w:r>
+      <w:r>
+        <w:t xml:space="preserve">“</w:t>
+      </w:r>
+      <w:r>
+        <w:t xml:space="preserve">Innovations</w:t>
+      </w:r>
+      <w:r>
+        <w:t xml:space="preserve">”</w:t>
+      </w:r>
+    </w:p>
+    <w:p>
+      <w:pPr>
+        <w:pStyle w:val="Compact"/>
+        <w:numPr>
+          <w:numId w:val="1011"/>
           <w:ilvl w:val="2"/>
         </w:numPr>
       </w:pPr>
       <w:r>
-        <w:t xml:space="preserve">SQL/NoSQL</w:t>
-      </w:r>
-    </w:p>
-    <w:p>
-      <w:pPr>
-        <w:pStyle w:val="Compact"/>
-        <w:numPr>
-          <w:numId w:val="1004"/>
-          <w:ilvl w:val="2"/>
-        </w:numPr>
-      </w:pPr>
-      <w:r>
-        <w:t xml:space="preserve">Codecs</w:t>
-      </w:r>
-    </w:p>
-    <w:p>
-      <w:pPr>
-        <w:pStyle w:val="Compact"/>
-        <w:numPr>
-          <w:numId w:val="1005"/>
-          <w:ilvl w:val="3"/>
-        </w:numPr>
-      </w:pPr>
-      <w:r>
-        <w:t xml:space="preserve">H.264/HVEC/…</w:t>
-      </w:r>
-      <w:r>
-        <w:t xml:space="preserve"> </w:t>
-      </w:r>
-      <w:r>
-        <w:rPr>
-          <w:i/>
-        </w:rPr>
-        <w:t xml:space="preserve">{dominance of}</w:t>
-      </w:r>
-    </w:p>
-    <w:p>
-      <w:pPr>
-        <w:pStyle w:val="Compact"/>
-        <w:numPr>
-          <w:numId w:val="1005"/>
-          <w:ilvl w:val="3"/>
-        </w:numPr>
-      </w:pPr>
-      <w:r>
-        <w:t xml:space="preserve">HTTP Live Streaming (HLS)</w:t>
-      </w:r>
-      <w:r>
-        <w:t xml:space="preserve"> </w:t>
-      </w:r>
-      <w:r>
-        <w:rPr>
-          <w:i/>
-        </w:rPr>
-        <w:t xml:space="preserve">{Apple}</w:t>
-      </w:r>
-    </w:p>
-    <w:p>
-      <w:pPr>
-        <w:pStyle w:val="Compact"/>
-        <w:numPr>
-          <w:numId w:val="1005"/>
-          <w:ilvl w:val="3"/>
-        </w:numPr>
-      </w:pPr>
-      <w:r>
-        <w:t xml:space="preserve">WebM</w:t>
-      </w:r>
-    </w:p>
-    <w:p>
-      <w:pPr>
-        <w:pStyle w:val="Compact"/>
-        <w:numPr>
-          <w:numId w:val="1006"/>
-          <w:ilvl w:val="4"/>
-        </w:numPr>
-      </w:pPr>
-      <w:r>
-        <w:t xml:space="preserve">VP9</w:t>
-      </w:r>
-      <w:r>
-        <w:t xml:space="preserve"> </w:t>
-      </w:r>
-      <w:r>
-        <w:rPr>
-          <w:i/>
-        </w:rPr>
-        <w:t xml:space="preserve">{Google}</w:t>
-      </w:r>
-    </w:p>
-    <w:p>
-      <w:pPr>
-        <w:pStyle w:val="Compact"/>
-        <w:numPr>
-          <w:numId w:val="1006"/>
-          <w:ilvl w:val="4"/>
-        </w:numPr>
-      </w:pPr>
-      <w:r>
-        <w:t xml:space="preserve">Opus</w:t>
-      </w:r>
-    </w:p>
-    <w:p>
-      <w:pPr>
-        <w:pStyle w:val="Compact"/>
-        <w:numPr>
-          <w:numId w:val="1005"/>
-          <w:ilvl w:val="3"/>
-        </w:numPr>
-      </w:pPr>
-      <w:r>
-        <w:t xml:space="preserve">AV1</w:t>
-      </w:r>
-      <w:r>
-        <w:t xml:space="preserve"> </w:t>
-      </w:r>
-      <w:r>
-        <w:rPr>
-          <w:i/>
-        </w:rPr>
-        <w:t xml:space="preserve">{where does this fit?}</w:t>
-      </w:r>
-    </w:p>
-    <w:p>
-      <w:pPr>
-        <w:pStyle w:val="Compact"/>
-        <w:numPr>
-          <w:numId w:val="1004"/>
-          <w:ilvl w:val="2"/>
-        </w:numPr>
-      </w:pPr>
-      <w:r>
-        <w:t xml:space="preserve">Adaptive Bit Rate (ABR) Streaming</w:t>
-      </w:r>
-    </w:p>
-    <w:p>
-      <w:pPr>
-        <w:pStyle w:val="Compact"/>
-        <w:numPr>
-          <w:numId w:val="1007"/>
-          <w:ilvl w:val="3"/>
-        </w:numPr>
-      </w:pPr>
-      <w:r>
-        <w:t xml:space="preserve">MPEG-DASH</w:t>
-      </w:r>
-    </w:p>
-    <w:p>
-      <w:pPr>
-        <w:pStyle w:val="Compact"/>
-        <w:numPr>
-          <w:numId w:val="1007"/>
-          <w:ilvl w:val="3"/>
-        </w:numPr>
-      </w:pPr>
-      <w:r>
-        <w:t xml:space="preserve">Live</w:t>
-      </w:r>
-    </w:p>
-    <w:p>
-      <w:pPr>
-        <w:pStyle w:val="Compact"/>
-        <w:numPr>
-          <w:numId w:val="1007"/>
-          <w:ilvl w:val="3"/>
-        </w:numPr>
-      </w:pPr>
-      <w:r>
-        <w:t xml:space="preserve">Video on Demand (VOD)</w:t>
-      </w:r>
-    </w:p>
-    <w:p>
-      <w:pPr>
-        <w:pStyle w:val="Compact"/>
-        <w:numPr>
-          <w:numId w:val="1003"/>
-          <w:ilvl w:val="1"/>
-        </w:numPr>
-      </w:pPr>
-      <w:r>
-        <w:t xml:space="preserve">Rapid, Independent Evolution of Technology Market</w:t>
-      </w:r>
-    </w:p>
-    <w:p>
-      <w:pPr>
-        <w:pStyle w:val="Compact"/>
-        <w:numPr>
-          <w:numId w:val="1008"/>
-          <w:ilvl w:val="2"/>
-        </w:numPr>
-      </w:pPr>
-      <w:r>
-        <w:t xml:space="preserve">Digital Audio and Video</w:t>
-      </w:r>
-    </w:p>
-    <w:p>
-      <w:pPr>
-        <w:pStyle w:val="Compact"/>
-        <w:numPr>
-          <w:numId w:val="1009"/>
-          <w:ilvl w:val="3"/>
-        </w:numPr>
-      </w:pPr>
-      <w:r>
-        <w:t xml:space="preserve">Purpose-built Codecs</w:t>
-      </w:r>
-    </w:p>
-    <w:p>
-      <w:pPr>
-        <w:pStyle w:val="Compact"/>
-        <w:numPr>
-          <w:numId w:val="1009"/>
-          <w:ilvl w:val="3"/>
-        </w:numPr>
-      </w:pPr>
-      <w:r>
-        <w:t xml:space="preserve">Patent and Royalty Issues</w:t>
-      </w:r>
-    </w:p>
-    <w:p>
-      <w:pPr>
-        <w:pStyle w:val="Compact"/>
-        <w:numPr>
-          <w:numId w:val="1009"/>
-          <w:ilvl w:val="3"/>
-        </w:numPr>
-      </w:pPr>
-      <w:r>
-        <w:t xml:space="preserve">Support Among Consumer Devices</w:t>
-      </w:r>
-    </w:p>
-    <w:p>
-      <w:pPr>
-        <w:pStyle w:val="Compact"/>
-        <w:numPr>
-          <w:numId w:val="1008"/>
-          <w:ilvl w:val="2"/>
-        </w:numPr>
-      </w:pPr>
-      <w:r>
-        <w:t xml:space="preserve">Encryption</w:t>
-      </w:r>
-    </w:p>
-    <w:p>
-      <w:pPr>
-        <w:pStyle w:val="Compact"/>
-        <w:numPr>
-          <w:numId w:val="1008"/>
-          <w:ilvl w:val="2"/>
-        </w:numPr>
-      </w:pPr>
-      <w:r>
-        <w:t xml:space="preserve">Web Browsers</w:t>
-      </w:r>
-    </w:p>
-    <w:p>
-      <w:pPr>
-        <w:pStyle w:val="Compact"/>
-        <w:numPr>
-          <w:numId w:val="1008"/>
-          <w:ilvl w:val="2"/>
-        </w:numPr>
-      </w:pPr>
-      <w:r>
-        <w:t xml:space="preserve">File storage</w:t>
-      </w:r>
-    </w:p>
-    <w:p>
-      <w:pPr>
-        <w:pStyle w:val="Compact"/>
-        <w:numPr>
-          <w:numId w:val="1008"/>
-          <w:ilvl w:val="2"/>
-        </w:numPr>
-      </w:pPr>
-      <w:r>
-        <w:t xml:space="preserve">Databases</w:t>
-      </w:r>
-    </w:p>
-    <w:p>
-      <w:pPr>
-        <w:pStyle w:val="Compact"/>
-        <w:numPr>
-          <w:numId w:val="1003"/>
-          <w:ilvl w:val="1"/>
-        </w:numPr>
-      </w:pPr>
-      <w:r>
-        <w:t xml:space="preserve">Proliferation of Audiovisual</w:t>
-      </w:r>
-      <w:r>
-        <w:t xml:space="preserve"> </w:t>
-      </w:r>
-      <w:r>
-        <w:t xml:space="preserve">“</w:t>
-      </w:r>
-      <w:r>
-        <w:t xml:space="preserve">Innovations</w:t>
-      </w:r>
-      <w:r>
-        <w:t xml:space="preserve">”</w:t>
-      </w:r>
-    </w:p>
-    <w:p>
-      <w:pPr>
-        <w:pStyle w:val="Compact"/>
-        <w:numPr>
-          <w:numId w:val="1010"/>
-          <w:ilvl w:val="2"/>
-        </w:numPr>
-      </w:pPr>
-      <w:r>
         <w:t xml:space="preserve">Formats</w:t>
-      </w:r>
-    </w:p>
-    <w:p>
-      <w:pPr>
-        <w:pStyle w:val="Compact"/>
-        <w:numPr>
-          <w:numId w:val="1011"/>
-          <w:ilvl w:val="3"/>
-        </w:numPr>
-      </w:pPr>
-      <w:r>
-        <w:t xml:space="preserve">360° video</w:t>
-      </w:r>
-    </w:p>
-    <w:p>
-      <w:pPr>
-        <w:pStyle w:val="Compact"/>
-        <w:numPr>
-          <w:numId w:val="1011"/>
-          <w:ilvl w:val="3"/>
-        </w:numPr>
-      </w:pPr>
-      <w:r>
-        <w:t xml:space="preserve">High/Ultrahigh/… Definition</w:t>
-      </w:r>
-    </w:p>
-    <w:p>
-      <w:pPr>
-        <w:pStyle w:val="Compact"/>
-        <w:numPr>
-          <w:numId w:val="1011"/>
-          <w:ilvl w:val="3"/>
-        </w:numPr>
-      </w:pPr>
-      <w:r>
-        <w:t xml:space="preserve">Virtual Reality</w:t>
-      </w:r>
-    </w:p>
-    <w:p>
-      <w:pPr>
-        <w:pStyle w:val="Compact"/>
-        <w:numPr>
-          <w:numId w:val="1010"/>
-          <w:ilvl w:val="2"/>
-        </w:numPr>
-      </w:pPr>
-      <w:r>
-        <w:t xml:space="preserve">Processing</w:t>
       </w:r>
     </w:p>
     <w:p>
@@ -544,7 +508,7 @@
         </w:numPr>
       </w:pPr>
       <w:r>
-        <w:t xml:space="preserve">Augmented Reality</w:t>
+        <w:t xml:space="preserve">360° video</w:t>
       </w:r>
     </w:p>
     <w:p>
@@ -556,7 +520,7 @@
         </w:numPr>
       </w:pPr>
       <w:r>
-        <w:t xml:space="preserve">Deidentification</w:t>
+        <w:t xml:space="preserve">High/Ultrahigh/… Definition</w:t>
       </w:r>
     </w:p>
     <w:p>
@@ -568,6 +532,54 @@
         </w:numPr>
       </w:pPr>
       <w:r>
+        <w:t xml:space="preserve">Virtual Reality</w:t>
+      </w:r>
+    </w:p>
+    <w:p>
+      <w:pPr>
+        <w:pStyle w:val="Compact"/>
+        <w:numPr>
+          <w:numId w:val="1011"/>
+          <w:ilvl w:val="2"/>
+        </w:numPr>
+      </w:pPr>
+      <w:r>
+        <w:t xml:space="preserve">Processing</w:t>
+      </w:r>
+    </w:p>
+    <w:p>
+      <w:pPr>
+        <w:pStyle w:val="Compact"/>
+        <w:numPr>
+          <w:numId w:val="1013"/>
+          <w:ilvl w:val="3"/>
+        </w:numPr>
+      </w:pPr>
+      <w:r>
+        <w:t xml:space="preserve">Augmented Reality</w:t>
+      </w:r>
+    </w:p>
+    <w:p>
+      <w:pPr>
+        <w:pStyle w:val="Compact"/>
+        <w:numPr>
+          <w:numId w:val="1013"/>
+          <w:ilvl w:val="3"/>
+        </w:numPr>
+      </w:pPr>
+      <w:r>
+        <w:t xml:space="preserve">Deidentification</w:t>
+      </w:r>
+    </w:p>
+    <w:p>
+      <w:pPr>
+        <w:pStyle w:val="Compact"/>
+        <w:numPr>
+          <w:numId w:val="1013"/>
+          <w:ilvl w:val="3"/>
+        </w:numPr>
+      </w:pPr>
+      <w:r>
         <w:t xml:space="preserve">Motion (video)</w:t>
       </w:r>
     </w:p>
@@ -575,7 +587,7 @@
       <w:pPr>
         <w:pStyle w:val="Compact"/>
         <w:numPr>
-          <w:numId w:val="1012"/>
+          <w:numId w:val="1013"/>
           <w:ilvl w:val="3"/>
         </w:numPr>
       </w:pPr>
@@ -587,7 +599,7 @@
       <w:pPr>
         <w:pStyle w:val="Compact"/>
         <w:numPr>
-          <w:numId w:val="1003"/>
+          <w:numId w:val="1004"/>
           <w:ilvl w:val="1"/>
         </w:numPr>
       </w:pPr>
@@ -599,57 +611,12 @@
       <w:pPr>
         <w:pStyle w:val="Compact"/>
         <w:numPr>
-          <w:numId w:val="1013"/>
+          <w:numId w:val="1014"/>
           <w:ilvl w:val="2"/>
         </w:numPr>
       </w:pPr>
       <w:r>
         <w:t xml:space="preserve">Free</w:t>
-      </w:r>
-    </w:p>
-    <w:p>
-      <w:pPr>
-        <w:pStyle w:val="Compact"/>
-        <w:numPr>
-          <w:numId w:val="1014"/>
-          <w:ilvl w:val="3"/>
-        </w:numPr>
-      </w:pPr>
-      <w:r>
-        <w:t xml:space="preserve">VP9, AV1, …</w:t>
-      </w:r>
-    </w:p>
-    <w:p>
-      <w:pPr>
-        <w:pStyle w:val="Compact"/>
-        <w:numPr>
-          <w:numId w:val="1014"/>
-          <w:ilvl w:val="3"/>
-        </w:numPr>
-      </w:pPr>
-      <w:r>
-        <w:t xml:space="preserve">Open Source Licenses</w:t>
-      </w:r>
-      <w:r>
-        <w:t xml:space="preserve"> </w:t>
-      </w:r>
-      <w:r>
-        <w:rPr>
-          <w:i/>
-        </w:rPr>
-        <w:t xml:space="preserve">{and their issues}</w:t>
-      </w:r>
-    </w:p>
-    <w:p>
-      <w:pPr>
-        <w:pStyle w:val="Compact"/>
-        <w:numPr>
-          <w:numId w:val="1013"/>
-          <w:ilvl w:val="2"/>
-        </w:numPr>
-      </w:pPr>
-      <w:r>
-        <w:t xml:space="preserve">Nonfree</w:t>
       </w:r>
     </w:p>
     <w:p>
@@ -661,7 +628,7 @@
         </w:numPr>
       </w:pPr>
       <w:r>
-        <w:t xml:space="preserve">MPEG-LA, HEVC Advance, Technicolor, Velos Media, …</w:t>
+        <w:t xml:space="preserve">VP9, AV1, …</w:t>
       </w:r>
     </w:p>
     <w:p>
@@ -673,19 +640,28 @@
         </w:numPr>
       </w:pPr>
       <w:r>
-        <w:t xml:space="preserve">Wide Variance of Patent Laws</w:t>
-      </w:r>
-    </w:p>
-    <w:p>
-      <w:pPr>
-        <w:pStyle w:val="Compact"/>
-        <w:numPr>
-          <w:numId w:val="1013"/>
+        <w:t xml:space="preserve">Open Source Licenses</w:t>
+      </w:r>
+      <w:r>
+        <w:t xml:space="preserve"> </w:t>
+      </w:r>
+      <w:r>
+        <w:rPr>
+          <w:i/>
+        </w:rPr>
+        <w:t xml:space="preserve">{and their issues}</w:t>
+      </w:r>
+    </w:p>
+    <w:p>
+      <w:pPr>
+        <w:pStyle w:val="Compact"/>
+        <w:numPr>
+          <w:numId w:val="1014"/>
           <w:ilvl w:val="2"/>
         </w:numPr>
       </w:pPr>
       <w:r>
-        <w:t xml:space="preserve">Content</w:t>
+        <w:t xml:space="preserve">Nonfree</w:t>
       </w:r>
     </w:p>
     <w:p>
@@ -697,7 +673,7 @@
         </w:numPr>
       </w:pPr>
       <w:r>
-        <w:t xml:space="preserve">Distributed Storage</w:t>
+        <w:t xml:space="preserve">MPEG-LA, HEVC Advance, Technicolor, Velos Media, …</w:t>
       </w:r>
     </w:p>
     <w:p>
@@ -709,6 +685,42 @@
         </w:numPr>
       </w:pPr>
       <w:r>
+        <w:t xml:space="preserve">Wide Variance of Patent Laws</w:t>
+      </w:r>
+    </w:p>
+    <w:p>
+      <w:pPr>
+        <w:pStyle w:val="Compact"/>
+        <w:numPr>
+          <w:numId w:val="1014"/>
+          <w:ilvl w:val="2"/>
+        </w:numPr>
+      </w:pPr>
+      <w:r>
+        <w:t xml:space="preserve">Content</w:t>
+      </w:r>
+    </w:p>
+    <w:p>
+      <w:pPr>
+        <w:pStyle w:val="Compact"/>
+        <w:numPr>
+          <w:numId w:val="1017"/>
+          <w:ilvl w:val="3"/>
+        </w:numPr>
+      </w:pPr>
+      <w:r>
+        <w:t xml:space="preserve">Distributed Storage</w:t>
+      </w:r>
+    </w:p>
+    <w:p>
+      <w:pPr>
+        <w:pStyle w:val="Compact"/>
+        <w:numPr>
+          <w:numId w:val="1017"/>
+          <w:ilvl w:val="3"/>
+        </w:numPr>
+      </w:pPr>
+      <w:r>
         <w:t xml:space="preserve">Digital Rights Management (DRM)</w:t>
       </w:r>
     </w:p>
@@ -716,7 +728,7 @@
       <w:pPr>
         <w:pStyle w:val="Compact"/>
         <w:numPr>
-          <w:numId w:val="1016"/>
+          <w:numId w:val="1017"/>
           <w:ilvl w:val="3"/>
         </w:numPr>
       </w:pPr>
@@ -728,7 +740,7 @@
       <w:pPr>
         <w:pStyle w:val="Compact"/>
         <w:numPr>
-          <w:numId w:val="1003"/>
+          <w:numId w:val="1004"/>
           <w:ilvl w:val="1"/>
         </w:numPr>
       </w:pPr>
@@ -749,7 +761,7 @@
       <w:pPr>
         <w:pStyle w:val="Compact"/>
         <w:numPr>
-          <w:numId w:val="1017"/>
+          <w:numId w:val="1018"/>
           <w:ilvl w:val="2"/>
         </w:numPr>
       </w:pPr>
@@ -761,7 +773,7 @@
       <w:pPr>
         <w:pStyle w:val="Compact"/>
         <w:numPr>
-          <w:numId w:val="1018"/>
+          <w:numId w:val="1019"/>
           <w:ilvl w:val="3"/>
         </w:numPr>
       </w:pPr>
@@ -773,75 +785,12 @@
       <w:pPr>
         <w:pStyle w:val="Compact"/>
         <w:numPr>
-          <w:numId w:val="1018"/>
+          <w:numId w:val="1019"/>
           <w:ilvl w:val="3"/>
         </w:numPr>
       </w:pPr>
       <w:r>
         <w:t xml:space="preserve">Challenges of Adaptive Streaming</w:t>
-      </w:r>
-    </w:p>
-    <w:p>
-      <w:pPr>
-        <w:pStyle w:val="Compact"/>
-        <w:numPr>
-          <w:numId w:val="1019"/>
-          <w:ilvl w:val="4"/>
-        </w:numPr>
-      </w:pPr>
-      <w:r>
-        <w:t xml:space="preserve">Multiple Bit Rate Encodings</w:t>
-      </w:r>
-    </w:p>
-    <w:p>
-      <w:pPr>
-        <w:pStyle w:val="Compact"/>
-        <w:numPr>
-          <w:numId w:val="1019"/>
-          <w:ilvl w:val="4"/>
-        </w:numPr>
-      </w:pPr>
-      <w:r>
-        <w:t xml:space="preserve">Manifests</w:t>
-      </w:r>
-    </w:p>
-    <w:p>
-      <w:pPr>
-        <w:pStyle w:val="Compact"/>
-        <w:numPr>
-          <w:numId w:val="1019"/>
-          <w:ilvl w:val="4"/>
-        </w:numPr>
-      </w:pPr>
-      <w:r>
-        <w:t xml:space="preserve">File Management</w:t>
-      </w:r>
-    </w:p>
-    <w:p>
-      <w:pPr>
-        <w:pStyle w:val="Compact"/>
-        <w:numPr>
-          <w:numId w:val="1019"/>
-          <w:ilvl w:val="4"/>
-        </w:numPr>
-      </w:pPr>
-      <w:r>
-        <w:rPr>
-          <w:i/>
-        </w:rPr>
-        <w:t xml:space="preserve">{see WebM wiki}</w:t>
-      </w:r>
-    </w:p>
-    <w:p>
-      <w:pPr>
-        <w:pStyle w:val="Compact"/>
-        <w:numPr>
-          <w:numId w:val="1018"/>
-          <w:ilvl w:val="3"/>
-        </w:numPr>
-      </w:pPr>
-      <w:r>
-        <w:t xml:space="preserve">Non-AV Data</w:t>
       </w:r>
     </w:p>
     <w:p>
@@ -853,7 +802,7 @@
         </w:numPr>
       </w:pPr>
       <w:r>
-        <w:t xml:space="preserve">Complexifying Datasets</w:t>
+        <w:t xml:space="preserve">Multiple Bit Rate Encodings</w:t>
       </w:r>
     </w:p>
     <w:p>
@@ -865,7 +814,7 @@
         </w:numPr>
       </w:pPr>
       <w:r>
-        <w:t xml:space="preserve">Verbosity</w:t>
+        <w:t xml:space="preserve">Manifests</w:t>
       </w:r>
     </w:p>
     <w:p>
@@ -877,6 +826,69 @@
         </w:numPr>
       </w:pPr>
       <w:r>
+        <w:t xml:space="preserve">File Management</w:t>
+      </w:r>
+    </w:p>
+    <w:p>
+      <w:pPr>
+        <w:pStyle w:val="Compact"/>
+        <w:numPr>
+          <w:numId w:val="1020"/>
+          <w:ilvl w:val="4"/>
+        </w:numPr>
+      </w:pPr>
+      <w:r>
+        <w:rPr>
+          <w:i/>
+        </w:rPr>
+        <w:t xml:space="preserve">{see WebM wiki}</w:t>
+      </w:r>
+    </w:p>
+    <w:p>
+      <w:pPr>
+        <w:pStyle w:val="Compact"/>
+        <w:numPr>
+          <w:numId w:val="1019"/>
+          <w:ilvl w:val="3"/>
+        </w:numPr>
+      </w:pPr>
+      <w:r>
+        <w:t xml:space="preserve">Non-AV Data</w:t>
+      </w:r>
+    </w:p>
+    <w:p>
+      <w:pPr>
+        <w:pStyle w:val="Compact"/>
+        <w:numPr>
+          <w:numId w:val="1021"/>
+          <w:ilvl w:val="4"/>
+        </w:numPr>
+      </w:pPr>
+      <w:r>
+        <w:t xml:space="preserve">Complexifying Datasets</w:t>
+      </w:r>
+    </w:p>
+    <w:p>
+      <w:pPr>
+        <w:pStyle w:val="Compact"/>
+        <w:numPr>
+          <w:numId w:val="1021"/>
+          <w:ilvl w:val="4"/>
+        </w:numPr>
+      </w:pPr>
+      <w:r>
+        <w:t xml:space="preserve">Verbosity</w:t>
+      </w:r>
+    </w:p>
+    <w:p>
+      <w:pPr>
+        <w:pStyle w:val="Compact"/>
+        <w:numPr>
+          <w:numId w:val="1021"/>
+          <w:ilvl w:val="4"/>
+        </w:numPr>
+      </w:pPr>
+      <w:r>
         <w:t xml:space="preserve">Search Methods</w:t>
       </w:r>
     </w:p>
@@ -884,7 +896,7 @@
       <w:pPr>
         <w:pStyle w:val="Compact"/>
         <w:numPr>
-          <w:numId w:val="1017"/>
+          <w:numId w:val="1018"/>
           <w:ilvl w:val="2"/>
         </w:numPr>
       </w:pPr>
@@ -896,7 +908,7 @@
       <w:pPr>
         <w:pStyle w:val="Compact"/>
         <w:numPr>
-          <w:numId w:val="1021"/>
+          <w:numId w:val="1022"/>
           <w:ilvl w:val="3"/>
         </w:numPr>
       </w:pPr>
@@ -908,7 +920,7 @@
       <w:pPr>
         <w:pStyle w:val="Compact"/>
         <w:numPr>
-          <w:numId w:val="1021"/>
+          <w:numId w:val="1022"/>
           <w:ilvl w:val="3"/>
         </w:numPr>
       </w:pPr>
@@ -920,22 +932,22 @@
       <w:pPr>
         <w:pStyle w:val="Compact"/>
         <w:numPr>
+          <w:numId w:val="1023"/>
+          <w:ilvl w:val="4"/>
+        </w:numPr>
+      </w:pPr>
+      <w:r>
+        <w:rPr>
+          <w:i/>
+        </w:rPr>
+        <w:t xml:space="preserve">{especially, changes in}</w:t>
+      </w:r>
+    </w:p>
+    <w:p>
+      <w:pPr>
+        <w:pStyle w:val="Compact"/>
+        <w:numPr>
           <w:numId w:val="1022"/>
-          <w:ilvl w:val="4"/>
-        </w:numPr>
-      </w:pPr>
-      <w:r>
-        <w:rPr>
-          <w:i/>
-        </w:rPr>
-        <w:t xml:space="preserve">{especially, changes in}</w:t>
-      </w:r>
-    </w:p>
-    <w:p>
-      <w:pPr>
-        <w:pStyle w:val="Compact"/>
-        <w:numPr>
-          <w:numId w:val="1021"/>
           <w:ilvl w:val="3"/>
         </w:numPr>
       </w:pPr>
@@ -947,7 +959,7 @@
       <w:pPr>
         <w:pStyle w:val="Compact"/>
         <w:numPr>
-          <w:numId w:val="1017"/>
+          <w:numId w:val="1018"/>
           <w:ilvl w:val="2"/>
         </w:numPr>
       </w:pPr>
@@ -968,7 +980,7 @@
       <w:pPr>
         <w:pStyle w:val="Compact"/>
         <w:numPr>
-          <w:numId w:val="1017"/>
+          <w:numId w:val="1018"/>
           <w:ilvl w:val="2"/>
         </w:numPr>
       </w:pPr>
@@ -980,7 +992,7 @@
       <w:pPr>
         <w:pStyle w:val="Compact"/>
         <w:numPr>
-          <w:numId w:val="1003"/>
+          <w:numId w:val="1004"/>
           <w:ilvl w:val="1"/>
         </w:numPr>
       </w:pPr>
@@ -992,7 +1004,7 @@
       <w:pPr>
         <w:pStyle w:val="Compact"/>
         <w:numPr>
-          <w:numId w:val="1023"/>
+          <w:numId w:val="1024"/>
           <w:ilvl w:val="2"/>
         </w:numPr>
       </w:pPr>
@@ -1004,7 +1016,7 @@
       <w:pPr>
         <w:pStyle w:val="Compact"/>
         <w:numPr>
-          <w:numId w:val="1023"/>
+          <w:numId w:val="1024"/>
           <w:ilvl w:val="2"/>
         </w:numPr>
       </w:pPr>
@@ -1016,7 +1028,7 @@
       <w:pPr>
         <w:pStyle w:val="Compact"/>
         <w:numPr>
-          <w:numId w:val="1023"/>
+          <w:numId w:val="1024"/>
           <w:ilvl w:val="2"/>
         </w:numPr>
       </w:pPr>
@@ -1028,7 +1040,7 @@
       <w:pPr>
         <w:pStyle w:val="Compact"/>
         <w:numPr>
-          <w:numId w:val="1023"/>
+          <w:numId w:val="1024"/>
           <w:ilvl w:val="2"/>
         </w:numPr>
       </w:pPr>
@@ -1052,81 +1064,12 @@
       <w:pPr>
         <w:pStyle w:val="Compact"/>
         <w:numPr>
-          <w:numId w:val="1024"/>
+          <w:numId w:val="1025"/>
           <w:ilvl w:val="1"/>
         </w:numPr>
       </w:pPr>
       <w:r>
         <w:t xml:space="preserve">Technology-agnostic Framework</w:t>
-      </w:r>
-    </w:p>
-    <w:p>
-      <w:pPr>
-        <w:pStyle w:val="Compact"/>
-        <w:numPr>
-          <w:numId w:val="1025"/>
-          <w:ilvl w:val="2"/>
-        </w:numPr>
-      </w:pPr>
-      <w:r>
-        <w:t xml:space="preserve">(Service) Broker</w:t>
-      </w:r>
-    </w:p>
-    <w:p>
-      <w:pPr>
-        <w:pStyle w:val="Compact"/>
-        <w:numPr>
-          <w:numId w:val="1025"/>
-          <w:ilvl w:val="2"/>
-        </w:numPr>
-      </w:pPr>
-      <w:r>
-        <w:t xml:space="preserve">Node-based Architecture</w:t>
-      </w:r>
-    </w:p>
-    <w:p>
-      <w:pPr>
-        <w:pStyle w:val="Compact"/>
-        <w:numPr>
-          <w:numId w:val="1025"/>
-          <w:ilvl w:val="2"/>
-        </w:numPr>
-      </w:pPr>
-      <w:r>
-        <w:t xml:space="preserve">Data as a First-Order Citizen</w:t>
-      </w:r>
-    </w:p>
-    <w:p>
-      <w:pPr>
-        <w:pStyle w:val="Compact"/>
-        <w:numPr>
-          <w:numId w:val="1025"/>
-          <w:ilvl w:val="2"/>
-        </w:numPr>
-      </w:pPr>
-      <w:r>
-        <w:t xml:space="preserve">Avoids (Explicit and Implicit) Vendor Lock-In</w:t>
-      </w:r>
-    </w:p>
-    <w:p>
-      <w:pPr>
-        <w:pStyle w:val="Compact"/>
-        <w:numPr>
-          <w:numId w:val="1024"/>
-          <w:ilvl w:val="1"/>
-        </w:numPr>
-      </w:pPr>
-      <w:r>
-        <w:t xml:space="preserve">Actor Model</w:t>
-      </w:r>
-      <w:r>
-        <w:t xml:space="preserve"> </w:t>
-      </w:r>
-      <w:r>
-        <w:rPr>
-          <w:i/>
-        </w:rPr>
-        <w:t xml:space="preserve">{see @LBWhyActors and related}</w:t>
       </w:r>
     </w:p>
     <w:p>
@@ -1138,7 +1081,7 @@
         </w:numPr>
       </w:pPr>
       <w:r>
-        <w:t xml:space="preserve">Modular</w:t>
+        <w:t xml:space="preserve">(Service) Broker</w:t>
       </w:r>
     </w:p>
     <w:p>
@@ -1150,7 +1093,7 @@
         </w:numPr>
       </w:pPr>
       <w:r>
-        <w:t xml:space="preserve">Encapsulated Services</w:t>
+        <w:t xml:space="preserve">Node-based Architecture</w:t>
       </w:r>
     </w:p>
     <w:p>
@@ -1162,19 +1105,40 @@
         </w:numPr>
       </w:pPr>
       <w:r>
-        <w:t xml:space="preserve">Rigorous Separation of Concerns</w:t>
-      </w:r>
-    </w:p>
-    <w:p>
-      <w:pPr>
-        <w:pStyle w:val="Compact"/>
-        <w:numPr>
-          <w:numId w:val="1024"/>
+        <w:t xml:space="preserve">Data as a First-Order Citizen</w:t>
+      </w:r>
+    </w:p>
+    <w:p>
+      <w:pPr>
+        <w:pStyle w:val="Compact"/>
+        <w:numPr>
+          <w:numId w:val="1026"/>
+          <w:ilvl w:val="2"/>
+        </w:numPr>
+      </w:pPr>
+      <w:r>
+        <w:t xml:space="preserve">Avoids (Explicit and Implicit) Vendor Lock-In</w:t>
+      </w:r>
+    </w:p>
+    <w:p>
+      <w:pPr>
+        <w:pStyle w:val="Compact"/>
+        <w:numPr>
+          <w:numId w:val="1025"/>
           <w:ilvl w:val="1"/>
         </w:numPr>
       </w:pPr>
       <w:r>
-        <w:t xml:space="preserve">Open Standards</w:t>
+        <w:t xml:space="preserve">Actor Model</w:t>
+      </w:r>
+      <w:r>
+        <w:t xml:space="preserve"> </w:t>
+      </w:r>
+      <w:r>
+        <w:rPr>
+          <w:i/>
+        </w:rPr>
+        <w:t xml:space="preserve">{see @LBWhyActors and related}</w:t>
       </w:r>
     </w:p>
     <w:p>
@@ -1186,6 +1150,54 @@
         </w:numPr>
       </w:pPr>
       <w:r>
+        <w:t xml:space="preserve">Modular</w:t>
+      </w:r>
+    </w:p>
+    <w:p>
+      <w:pPr>
+        <w:pStyle w:val="Compact"/>
+        <w:numPr>
+          <w:numId w:val="1027"/>
+          <w:ilvl w:val="2"/>
+        </w:numPr>
+      </w:pPr>
+      <w:r>
+        <w:t xml:space="preserve">Encapsulated Services</w:t>
+      </w:r>
+    </w:p>
+    <w:p>
+      <w:pPr>
+        <w:pStyle w:val="Compact"/>
+        <w:numPr>
+          <w:numId w:val="1027"/>
+          <w:ilvl w:val="2"/>
+        </w:numPr>
+      </w:pPr>
+      <w:r>
+        <w:t xml:space="preserve">Rigorous Separation of Concerns</w:t>
+      </w:r>
+    </w:p>
+    <w:p>
+      <w:pPr>
+        <w:pStyle w:val="Compact"/>
+        <w:numPr>
+          <w:numId w:val="1025"/>
+          <w:ilvl w:val="1"/>
+        </w:numPr>
+      </w:pPr>
+      <w:r>
+        <w:t xml:space="preserve">Open Standards</w:t>
+      </w:r>
+    </w:p>
+    <w:p>
+      <w:pPr>
+        <w:pStyle w:val="Compact"/>
+        <w:numPr>
+          <w:numId w:val="1028"/>
+          <w:ilvl w:val="2"/>
+        </w:numPr>
+      </w:pPr>
+      <w:r>
         <w:t xml:space="preserve">JSON</w:t>
       </w:r>
     </w:p>
@@ -1193,7 +1205,7 @@
       <w:pPr>
         <w:pStyle w:val="Compact"/>
         <w:numPr>
-          <w:numId w:val="1027"/>
+          <w:numId w:val="1028"/>
           <w:ilvl w:val="2"/>
         </w:numPr>
       </w:pPr>
@@ -1229,99 +1241,12 @@
       <w:pPr>
         <w:pStyle w:val="Compact"/>
         <w:numPr>
-          <w:numId w:val="1027"/>
-          <w:ilvl w:val="2"/>
-        </w:numPr>
-      </w:pPr>
-      <w:r>
-        <w:t xml:space="preserve">VP9/AV1/…</w:t>
-      </w:r>
-    </w:p>
-    <w:p>
-      <w:pPr>
-        <w:pStyle w:val="Compact"/>
-        <w:numPr>
-          <w:numId w:val="1027"/>
-          <w:ilvl w:val="2"/>
-        </w:numPr>
-      </w:pPr>
-      <w:r>
-        <w:t xml:space="preserve">Opus</w:t>
-      </w:r>
-    </w:p>
-    <w:p>
-      <w:pPr>
-        <w:pStyle w:val="Compact"/>
-        <w:numPr>
-          <w:numId w:val="1027"/>
-          <w:ilvl w:val="2"/>
-        </w:numPr>
-      </w:pPr>
-      <w:r>
-        <w:t xml:space="preserve">WebM</w:t>
-      </w:r>
-    </w:p>
-    <w:p>
-      <w:pPr>
-        <w:pStyle w:val="Compact"/>
-        <w:numPr>
-          <w:numId w:val="1024"/>
-          <w:ilvl w:val="1"/>
-        </w:numPr>
-      </w:pPr>
-      <w:r>
-        <w:t xml:space="preserve">Open Source</w:t>
-      </w:r>
-      <w:r>
-        <w:t xml:space="preserve"> </w:t>
-      </w:r>
-      <w:r>
-        <w:rPr>
-          <w:i/>
-        </w:rPr>
-        <w:t xml:space="preserve">{</w:t>
-      </w:r>
-      <w:r>
-        <w:rPr>
-          <w:i/>
-        </w:rPr>
-        <w:t xml:space="preserve">“</w:t>
-      </w:r>
-      <w:r>
-        <w:rPr>
-          <w:i/>
-        </w:rPr>
-        <w:t xml:space="preserve">Aligned</w:t>
-      </w:r>
-      <w:r>
-        <w:rPr>
-          <w:i/>
-        </w:rPr>
-        <w:t xml:space="preserve">”</w:t>
-      </w:r>
-      <w:r>
-        <w:rPr>
-          <w:i/>
-        </w:rPr>
-        <w:t xml:space="preserve"> </w:t>
-      </w:r>
-      <w:r>
-        <w:rPr>
-          <w:i/>
-        </w:rPr>
-        <w:t xml:space="preserve">with Major Tools (Spark, Kafka, …)}</w:t>
-      </w:r>
-    </w:p>
-    <w:p>
-      <w:pPr>
-        <w:pStyle w:val="Compact"/>
-        <w:numPr>
           <w:numId w:val="1028"/>
           <w:ilvl w:val="2"/>
         </w:numPr>
       </w:pPr>
       <w:r>
-        <w:t xml:space="preserve">Community-Driven</w:t>
+        <w:t xml:space="preserve">VP9/AV1/…</w:t>
       </w:r>
     </w:p>
     <w:p>
@@ -1333,7 +1258,7 @@
         </w:numPr>
       </w:pPr>
       <w:r>
-        <w:t xml:space="preserve">Fully Reviewable (security)</w:t>
+        <w:t xml:space="preserve">Opus</w:t>
       </w:r>
     </w:p>
     <w:p>
@@ -1345,19 +1270,58 @@
         </w:numPr>
       </w:pPr>
       <w:r>
-        <w:t xml:space="preserve">Modafiable</w:t>
-      </w:r>
-    </w:p>
-    <w:p>
-      <w:pPr>
-        <w:pStyle w:val="Compact"/>
-        <w:numPr>
-          <w:numId w:val="1024"/>
+        <w:t xml:space="preserve">WebM</w:t>
+      </w:r>
+    </w:p>
+    <w:p>
+      <w:pPr>
+        <w:pStyle w:val="Compact"/>
+        <w:numPr>
+          <w:numId w:val="1025"/>
           <w:ilvl w:val="1"/>
         </w:numPr>
       </w:pPr>
       <w:r>
-        <w:t xml:space="preserve">Robust Testing Framework</w:t>
+        <w:t xml:space="preserve">Open Source</w:t>
+      </w:r>
+      <w:r>
+        <w:t xml:space="preserve"> </w:t>
+      </w:r>
+      <w:r>
+        <w:rPr>
+          <w:i/>
+        </w:rPr>
+        <w:t xml:space="preserve">{</w:t>
+      </w:r>
+      <w:r>
+        <w:rPr>
+          <w:i/>
+        </w:rPr>
+        <w:t xml:space="preserve">“</w:t>
+      </w:r>
+      <w:r>
+        <w:rPr>
+          <w:i/>
+        </w:rPr>
+        <w:t xml:space="preserve">Aligned</w:t>
+      </w:r>
+      <w:r>
+        <w:rPr>
+          <w:i/>
+        </w:rPr>
+        <w:t xml:space="preserve">”</w:t>
+      </w:r>
+      <w:r>
+        <w:rPr>
+          <w:i/>
+        </w:rPr>
+        <w:t xml:space="preserve"> </w:t>
+      </w:r>
+      <w:r>
+        <w:rPr>
+          <w:i/>
+        </w:rPr>
+        <w:t xml:space="preserve">with Major Tools (Spark, Kafka, …)}</w:t>
       </w:r>
     </w:p>
     <w:p>
@@ -1369,7 +1333,7 @@
         </w:numPr>
       </w:pPr>
       <w:r>
-        <w:t xml:space="preserve">Network Loading</w:t>
+        <w:t xml:space="preserve">Community-Driven</w:t>
       </w:r>
     </w:p>
     <w:p>
@@ -1381,7 +1345,7 @@
         </w:numPr>
       </w:pPr>
       <w:r>
-        <w:t xml:space="preserve">Reference Datasets</w:t>
+        <w:t xml:space="preserve">Fully Reviewable (security)</w:t>
       </w:r>
     </w:p>
     <w:p>
@@ -1393,6 +1357,54 @@
         </w:numPr>
       </w:pPr>
       <w:r>
+        <w:t xml:space="preserve">Modafiable</w:t>
+      </w:r>
+    </w:p>
+    <w:p>
+      <w:pPr>
+        <w:pStyle w:val="Compact"/>
+        <w:numPr>
+          <w:numId w:val="1025"/>
+          <w:ilvl w:val="1"/>
+        </w:numPr>
+      </w:pPr>
+      <w:r>
+        <w:t xml:space="preserve">Robust Testing Framework</w:t>
+      </w:r>
+    </w:p>
+    <w:p>
+      <w:pPr>
+        <w:pStyle w:val="Compact"/>
+        <w:numPr>
+          <w:numId w:val="1030"/>
+          <w:ilvl w:val="2"/>
+        </w:numPr>
+      </w:pPr>
+      <w:r>
+        <w:t xml:space="preserve">Network Loading</w:t>
+      </w:r>
+    </w:p>
+    <w:p>
+      <w:pPr>
+        <w:pStyle w:val="Compact"/>
+        <w:numPr>
+          <w:numId w:val="1030"/>
+          <w:ilvl w:val="2"/>
+        </w:numPr>
+      </w:pPr>
+      <w:r>
+        <w:t xml:space="preserve">Reference Datasets</w:t>
+      </w:r>
+    </w:p>
+    <w:p>
+      <w:pPr>
+        <w:pStyle w:val="Compact"/>
+        <w:numPr>
+          <w:numId w:val="1030"/>
+          <w:ilvl w:val="2"/>
+        </w:numPr>
+      </w:pPr>
+      <w:r>
         <w:t xml:space="preserve">Stream Performance</w:t>
       </w:r>
     </w:p>
@@ -1400,7 +1412,7 @@
       <w:pPr>
         <w:pStyle w:val="Compact"/>
         <w:numPr>
-          <w:numId w:val="1024"/>
+          <w:numId w:val="1025"/>
           <w:ilvl w:val="1"/>
         </w:numPr>
       </w:pPr>
@@ -1424,7 +1436,7 @@
       <w:pPr>
         <w:pStyle w:val="Compact"/>
         <w:numPr>
-          <w:numId w:val="1030"/>
+          <w:numId w:val="1031"/>
           <w:ilvl w:val="1"/>
         </w:numPr>
       </w:pPr>
@@ -1439,7 +1451,7 @@
       <w:pPr>
         <w:pStyle w:val="Compact"/>
         <w:numPr>
-          <w:numId w:val="1030"/>
+          <w:numId w:val="1031"/>
           <w:ilvl w:val="1"/>
         </w:numPr>
       </w:pPr>
@@ -1454,7 +1466,7 @@
       <w:pPr>
         <w:pStyle w:val="Compact"/>
         <w:numPr>
-          <w:numId w:val="1030"/>
+          <w:numId w:val="1031"/>
           <w:ilvl w:val="1"/>
         </w:numPr>
       </w:pPr>
@@ -1493,7 +1505,7 @@
       <w:pPr>
         <w:pStyle w:val="Compact"/>
         <w:numPr>
-          <w:numId w:val="1030"/>
+          <w:numId w:val="1031"/>
           <w:ilvl w:val="1"/>
         </w:numPr>
       </w:pPr>
@@ -1508,7 +1520,7 @@
       <w:pPr>
         <w:pStyle w:val="Compact"/>
         <w:numPr>
-          <w:numId w:val="1030"/>
+          <w:numId w:val="1031"/>
           <w:ilvl w:val="1"/>
         </w:numPr>
       </w:pPr>
@@ -1700,13 +1712,71 @@
     </w:p>
     <w:p>
       <w:pPr>
+        <w:pStyle w:val="Heading3"/>
+      </w:pPr>
+      <w:bookmarkStart w:id="33" w:name="nomenclature"/>
+      <w:r>
+        <w:t xml:space="preserve">Nomenclature</w:t>
+      </w:r>
+      <w:bookmarkEnd w:id="33"/>
+    </w:p>
+    <w:p>
+      <w:pPr>
+        <w:pStyle w:val="Compact"/>
+        <w:numPr>
+          <w:numId w:val="1032"/>
+          <w:ilvl w:val="0"/>
+        </w:numPr>
+      </w:pPr>
+      <w:r>
+        <w:t xml:space="preserve">format</w:t>
+      </w:r>
+    </w:p>
+    <w:p>
+      <w:pPr>
+        <w:pStyle w:val="Compact"/>
+        <w:numPr>
+          <w:numId w:val="1032"/>
+          <w:ilvl w:val="0"/>
+        </w:numPr>
+      </w:pPr>
+      <w:r>
+        <w:t xml:space="preserve">codec</w:t>
+      </w:r>
+    </w:p>
+    <w:p>
+      <w:pPr>
+        <w:pStyle w:val="Compact"/>
+        <w:numPr>
+          <w:numId w:val="1032"/>
+          <w:ilvl w:val="0"/>
+        </w:numPr>
+      </w:pPr>
+      <w:r>
+        <w:t xml:space="preserve">encoder</w:t>
+      </w:r>
+    </w:p>
+    <w:p>
+      <w:pPr>
+        <w:pStyle w:val="Compact"/>
+        <w:numPr>
+          <w:numId w:val="1032"/>
+          <w:ilvl w:val="0"/>
+        </w:numPr>
+      </w:pPr>
+      <w:r>
+        <w:t xml:space="preserve">decoder</w:t>
+      </w:r>
+    </w:p>
+    <w:p>
+      <w:pPr>
         <w:pStyle w:val="Heading2"/>
       </w:pPr>
-      <w:bookmarkStart w:id="33" w:name="summary-of-current-issues"/>
+      <w:bookmarkStart w:id="34" w:name="summary-of-current-issues"/>
       <w:r>
         <w:t xml:space="preserve">Summary of Current Issues</w:t>
       </w:r>
-      <w:bookmarkEnd w:id="33"/>
+      <w:bookmarkEnd w:id="34"/>
     </w:p>
     <w:p>
       <w:pPr>
@@ -1769,7 +1839,7 @@
         <w:rPr>
           <w:rStyle w:val="FootnoteReference"/>
         </w:rPr>
-        <w:footnoteReference w:id="34"/>
+        <w:footnoteReference w:id="35"/>
       </w:r>
       <w:r>
         <w:t xml:space="preserve"> </w:t>
@@ -1916,11 +1986,11 @@
       <w:pPr>
         <w:pStyle w:val="Heading3"/>
       </w:pPr>
-      <w:bookmarkStart w:id="35" w:name="engineering-and-technical"/>
+      <w:bookmarkStart w:id="36" w:name="engineering-and-technical"/>
       <w:r>
         <w:t xml:space="preserve">Engineering and Technical</w:t>
       </w:r>
-      <w:bookmarkEnd w:id="35"/>
+      <w:bookmarkEnd w:id="36"/>
     </w:p>
     <w:p>
       <w:pPr>
@@ -1946,18 +2016,262 @@
       <w:pPr>
         <w:pStyle w:val="Heading3"/>
       </w:pPr>
-      <w:bookmarkStart w:id="36" w:name="patents-and-ownership"/>
+      <w:bookmarkStart w:id="37" w:name="patents-and-ownership"/>
       <w:r>
         <w:t xml:space="preserve">Patents and Ownership</w:t>
       </w:r>
-      <w:bookmarkEnd w:id="36"/>
+      <w:bookmarkEnd w:id="37"/>
     </w:p>
     <w:p>
       <w:pPr>
         <w:pStyle w:val="FirstParagraph"/>
       </w:pPr>
       <w:r>
-        <w:t xml:space="preserve">AV transmission standards largely concern the owners of content delivery services, who charge for the privilege of access to users on their networks. From 2006 to 2016, internet advertising revenues in</w:t>
+        <w:t xml:space="preserve">The first digital AV format, H.120, was published by a telecommunications industry group in 1984.</w:t>
+      </w:r>
+      <w:r>
+        <w:rPr>
+          <w:rStyle w:val="FootnoteReference"/>
+        </w:rPr>
+        <w:footnoteReference w:id="38"/>
+      </w:r>
+      <w:r>
+        <w:t xml:space="preserve"> </w:t>
+      </w:r>
+      <w:r>
+        <w:t xml:space="preserve">It was not usable, but a revision to it, H.261, became the first production-ready standard when it was published in 1988. A number of formats were introduced as digital audio and video data proliferated throughout the 1990s but none found the traction of H.261 and its successors, which emerged as the de facto industry standard–studied, licensed, or re-implemented by a majority of avaialble AV formats.</w:t>
+      </w:r>
+    </w:p>
+    <w:p>
+      <w:pPr>
+        <w:pStyle w:val="BodyText"/>
+      </w:pPr>
+      <w:r>
+        <w:t xml:space="preserve">Numerous free and/or open source options have been introduced concurrent to the rise in popularity of the H.26*/MPEG standards. Generally these can be divided into encoding</w:t>
+      </w:r>
+      <w:r>
+        <w:t xml:space="preserve"> </w:t>
+      </w:r>
+      <w:r>
+        <w:rPr>
+          <w:b/>
+        </w:rPr>
+        <w:t xml:space="preserve">libraries</w:t>
+      </w:r>
+      <w:r>
+        <w:t xml:space="preserve">, such as</w:t>
+      </w:r>
+      <w:r>
+        <w:t xml:space="preserve"> </w:t>
+      </w:r>
+      <w:r>
+        <w:rPr>
+          <w:i/>
+        </w:rPr>
+        <w:t xml:space="preserve">libx264</w:t>
+      </w:r>
+      <w:r>
+        <w:t xml:space="preserve">,</w:t>
+      </w:r>
+      <w:r>
+        <w:t xml:space="preserve"> </w:t>
+      </w:r>
+      <w:r>
+        <w:rPr>
+          <w:i/>
+        </w:rPr>
+        <w:t xml:space="preserve">libx265</w:t>
+      </w:r>
+      <w:r>
+        <w:t xml:space="preserve">, and</w:t>
+      </w:r>
+      <w:r>
+        <w:t xml:space="preserve"> </w:t>
+      </w:r>
+      <w:r>
+        <w:rPr>
+          <w:i/>
+        </w:rPr>
+        <w:t xml:space="preserve">libpvx</w:t>
+      </w:r>
+      <w:r>
+        <w:t xml:space="preserve">–for H.264, H.265, and VP9 respectively–and</w:t>
+      </w:r>
+      <w:r>
+        <w:t xml:space="preserve"> </w:t>
+      </w:r>
+      <w:r>
+        <w:rPr>
+          <w:b/>
+        </w:rPr>
+        <w:t xml:space="preserve">formats</w:t>
+      </w:r>
+      <w:r>
+        <w:t xml:space="preserve">, such as Matroska, Ogg, WebM, and VP9–which define data structures and are used to interpret individual AV files. Here some interesting catch-22s arise</w:t>
+      </w:r>
+    </w:p>
+    <w:p>
+      <w:pPr>
+        <w:pStyle w:val="Compact"/>
+        <w:numPr>
+          <w:numId w:val="1033"/>
+          <w:ilvl w:val="0"/>
+        </w:numPr>
+      </w:pPr>
+      <w:r>
+        <w:t xml:space="preserve">While</w:t>
+      </w:r>
+      <w:r>
+        <w:t xml:space="preserve"> </w:t>
+      </w:r>
+      <w:r>
+        <w:rPr>
+          <w:i/>
+        </w:rPr>
+        <w:t xml:space="preserve">libx264</w:t>
+      </w:r>
+      <w:r>
+        <w:t xml:space="preserve"> </w:t>
+      </w:r>
+      <w:r>
+        <w:t xml:space="preserve">and</w:t>
+      </w:r>
+      <w:r>
+        <w:t xml:space="preserve"> </w:t>
+      </w:r>
+      <w:r>
+        <w:rPr>
+          <w:i/>
+        </w:rPr>
+        <w:t xml:space="preserve">libx265</w:t>
+      </w:r>
+      <w:r>
+        <w:t xml:space="preserve"> </w:t>
+      </w:r>
+      <w:r>
+        <w:t xml:space="preserve">are open sourced and free to use, the H.26*/MPEG family of formats is not; anyone wishing to use them in production must negotiate a license agreement with MPEG LA, the private, for-profit organization that administrates H.26*/MPEG patent pools.</w:t>
+      </w:r>
+      <w:r>
+        <w:rPr>
+          <w:rStyle w:val="FootnoteReference"/>
+        </w:rPr>
+        <w:footnoteReference w:id="39"/>
+      </w:r>
+    </w:p>
+    <w:p>
+      <w:pPr>
+        <w:pStyle w:val="Compact"/>
+        <w:numPr>
+          <w:numId w:val="1033"/>
+          <w:ilvl w:val="0"/>
+        </w:numPr>
+      </w:pPr>
+      <w:r>
+        <w:t xml:space="preserve">Though VP9 is widespread, and the standard format for YouTube, Apple has repeatedly passed on implementing it in Safari for iOS or macOS.</w:t>
+      </w:r>
+      <w:r>
+        <w:rPr>
+          <w:rStyle w:val="FootnoteReference"/>
+        </w:rPr>
+        <w:footnoteReference w:id="40"/>
+      </w:r>
+      <w:r>
+        <w:t xml:space="preserve"> </w:t>
+      </w:r>
+      <w:r>
+        <w:rPr>
+          <w:i/>
+        </w:rPr>
+        <w:t xml:space="preserve">{smartphone market share for Apple at 35%}</w:t>
+      </w:r>
+      <w:r>
+        <w:t xml:space="preserve"> </w:t>
+      </w:r>
+      <w:r>
+        <w:t xml:space="preserve">Given that Apple Chrome and Mozilla, both freely available</w:t>
+      </w:r>
+    </w:p>
+    <w:p>
+      <w:pPr>
+        <w:pStyle w:val="FirstParagraph"/>
+      </w:pPr>
+      <w:r>
+        <w:t xml:space="preserve">H.26*/MPEG formats are based heavily on patetented technology.</w:t>
+      </w:r>
+      <w:r>
+        <w:rPr>
+          <w:rStyle w:val="FootnoteReference"/>
+        </w:rPr>
+        <w:footnoteReference w:id="42"/>
+      </w:r>
+      <w:r>
+        <w:t xml:space="preserve"> </w:t>
+      </w:r>
+      <w:r>
+        <w:t xml:space="preserve">And while a reasonable number of other formats are available, many require some type of licensing or implement part(s) of an H.26*/MPEG format. A majority of these agreements separate encoding, streaming, and decoding; which allows the introduction of fees at each step in the delivery chain.</w:t>
+      </w:r>
+      <w:r>
+        <w:t xml:space="preserve"> </w:t>
+      </w:r>
+    </w:p>
+    <w:p>
+      <w:pPr>
+        <w:pStyle w:val="BodyText"/>
+      </w:pPr>
+      <w:r>
+        <w:t xml:space="preserve">Though there are many attractive AV formats, end user device support is limited, at best, for all but a few formats</w:t>
+      </w:r>
+    </w:p>
+    <w:p>
+      <w:pPr>
+        <w:pStyle w:val="BodyText"/>
+      </w:pPr>
+      <w:r>
+        <w:t xml:space="preserve">For AV content vendors, straying too far from the mean can be severely limiting, while staying near the mean costly.</w:t>
+      </w:r>
+      <w:r>
+        <w:rPr>
+          <w:rStyle w:val="FootnoteReference"/>
+        </w:rPr>
+        <w:footnoteReference w:id="45"/>
+      </w:r>
+    </w:p>
+    <w:p>
+      <w:pPr>
+        <w:pStyle w:val="Heading3"/>
+      </w:pPr>
+      <w:bookmarkStart w:id="46" w:name="market-pressures"/>
+      <w:r>
+        <w:t xml:space="preserve">Market Pressures</w:t>
+      </w:r>
+      <w:bookmarkEnd w:id="46"/>
+    </w:p>
+    <w:p>
+      <w:pPr>
+        <w:pStyle w:val="FirstParagraph"/>
+      </w:pPr>
+      <w:r>
+        <w:t xml:space="preserve">Research and development of AV technology occurs in a niche market protective of Intellectual Property (IP) where there is no clear incentive for collaboration and large device manufacturers have considerable influence over standard adoption. Reporting in October 2017 for August 2017 data, smartphone market shares for Apple and Samsung were 35.0% and 35.2% respectively.</w:t>
+      </w:r>
+      <w:r>
+        <w:rPr>
+          <w:rStyle w:val="FootnoteReference"/>
+        </w:rPr>
+        <w:footnoteReference w:id="47"/>
+      </w:r>
+      <w:r>
+        <w:t xml:space="preserve"> </w:t>
+      </w:r>
+      <w:r>
+        <w:t xml:space="preserve">Several of Samsung’s devices already support the High Efficiency Video Codec (HEVC), and Apple formally announced HEVC adoption for their devices in June of 2017.</w:t>
+      </w:r>
+    </w:p>
+    <w:p>
+      <w:pPr>
+        <w:pStyle w:val="BodyText"/>
+      </w:pPr>
+      <w:r>
+        <w:t xml:space="preserve">AV transmission standards largely concern the owners of content delivery services, who charge for the privilege of access to users of their networks. From 2006 to 2016, internet advertising revenues in</w:t>
       </w:r>
       <w:r>
         <w:t xml:space="preserve"> </w:t>
@@ -1978,7 +2292,7 @@
         <w:rPr>
           <w:rStyle w:val="FootnoteReference"/>
         </w:rPr>
-        <w:footnoteReference w:id="37"/>
+        <w:footnoteReference w:id="49"/>
       </w:r>
       <w:r>
         <w:t xml:space="preserve"> </w:t>
@@ -2008,107 +2322,27 @@
         <w:rPr>
           <w:rStyle w:val="FootnoteReference"/>
         </w:rPr>
-        <w:footnoteReference w:id="39"/>
-      </w:r>
-    </w:p>
-    <w:p>
-      <w:pPr>
-        <w:pStyle w:val="BodyText"/>
-      </w:pPr>
-      <w:r>
-        <w:t xml:space="preserve">The first digital AV format, H.120, was published by a telecommunications industry group in 1984.</w:t>
-      </w:r>
-      <w:r>
-        <w:rPr>
-          <w:rStyle w:val="FootnoteReference"/>
-        </w:rPr>
-        <w:footnoteReference w:id="40"/>
-      </w:r>
-      <w:r>
-        <w:t xml:space="preserve"> </w:t>
-      </w:r>
-      <w:r>
-        <w:t xml:space="preserve">It was not usable, but a revision to it, H.261, became the first production-ready standard when it was published in 1988. As digital audio and video data proliferated throughout the 1990s, H.261 and its successors emerged as the de facto industry standard–studied, licensed, or re-implemented by a majority of avaialble AV formats–and to this day is likely the standard most accessible to the largest number of end users.</w:t>
-      </w:r>
-      <w:r>
-        <w:rPr>
-          <w:rStyle w:val="FootnoteReference"/>
-        </w:rPr>
-        <w:footnoteReference w:id="41"/>
-      </w:r>
-    </w:p>
-    <w:p>
-      <w:pPr>
-        <w:pStyle w:val="BodyText"/>
-      </w:pPr>
-      <w:r>
-        <w:t xml:space="preserve">H.26*/MPEG standards are</w:t>
-      </w:r>
-    </w:p>
-    <w:p>
-      <w:pPr>
-        <w:pStyle w:val="BodyText"/>
-      </w:pPr>
-      <w:r>
-        <w:t xml:space="preserve">access to essential patents for implementing the MPEG-2 standard had become such a problem that MPEG LA, LLC was formed to facilitate access to the technologies associated with individual H.26*/MPEG standards via patent pools.</w:t>
-      </w:r>
-      <w:r>
-        <w:rPr>
-          <w:rStyle w:val="FootnoteReference"/>
-        </w:rPr>
-        <w:footnoteReference w:id="42"/>
-      </w:r>
-    </w:p>
-    <w:p>
-      <w:pPr>
-        <w:pStyle w:val="BodyText"/>
-      </w:pPr>
-      <w:r>
-        <w:t xml:space="preserve">These formats, and their successors, target the needs of participating industry stakeholders and are largely based on technologies owned or controlled by them. While this practice is common in many industries,</w:t>
-      </w:r>
-    </w:p>
-    <w:p>
-      <w:pPr>
-        <w:pStyle w:val="Heading3"/>
-      </w:pPr>
-      <w:bookmarkStart w:id="43" w:name="market-pressures"/>
-      <w:r>
-        <w:t xml:space="preserve">Market Pressures</w:t>
-      </w:r>
-      <w:bookmarkEnd w:id="43"/>
-    </w:p>
-    <w:p>
-      <w:pPr>
-        <w:pStyle w:val="FirstParagraph"/>
-      </w:pPr>
-      <w:r>
-        <w:t xml:space="preserve">Research and development of AV technology occurs in a niche market protective of Intellectual Property (IP) where there is no clear incentive for collaboration and large device manufacturers have considerable influence over standard adoption. Reporting in October 2017 for August 2017 data, market shares for Apple and Samsung were 35.0% and 35.2% respectively.</w:t>
-      </w:r>
-      <w:r>
-        <w:rPr>
-          <w:rStyle w:val="FootnoteReference"/>
-        </w:rPr>
-        <w:footnoteReference w:id="44"/>
-      </w:r>
-      <w:r>
-        <w:t xml:space="preserve"> </w:t>
-      </w:r>
-      <w:r>
-        <w:t xml:space="preserve">Several of Samsung’s devices already support the High Efficiency Video Codec (HEVC), and Apple formally announced HEVC adoption for their devices in June of 2017.</w:t>
+        <w:footnoteReference w:id="51"/>
+      </w:r>
+      <w:r>
+        <w:t xml:space="preserve"> </w:t>
+      </w:r>
+      <w:r>
+        <w:t xml:space="preserve">In this case standardization is a revenue optimization strategy: the more devices end users own which support the standard, the larger the potential customer pool for advertisers.</w:t>
       </w:r>
     </w:p>
     <w:p>
       <w:pPr>
         <w:pStyle w:val="Heading2"/>
       </w:pPr>
-      <w:bookmarkStart w:id="46" w:name="references"/>
+      <w:bookmarkStart w:id="52" w:name="references"/>
       <w:r>
         <w:t xml:space="preserve">References</w:t>
       </w:r>
-      <w:bookmarkEnd w:id="46"/>
-    </w:p>
-    <w:bookmarkStart w:id="54" w:name="refs"/>
-    <w:bookmarkStart w:id="47" w:name="ref-CCITT:1988:incollection"/>
+      <w:bookmarkEnd w:id="52"/>
+    </w:p>
+    <w:bookmarkStart w:id="63" w:name="refs"/>
+    <w:bookmarkStart w:id="53" w:name="ref-CCITT:1988:incollection"/>
     <w:p>
       <w:pPr>
         <w:pStyle w:val="Bibliography"/>
@@ -2129,19 +2363,43 @@
         <w:t xml:space="preserve">. International Telecommunication Union, 1988.</w:t>
       </w:r>
     </w:p>
-    <w:bookmarkEnd w:id="47"/>
-    <w:bookmarkStart w:id="48" w:name="ref-KantarAppleMarketShare:2017:online"/>
+    <w:bookmarkEnd w:id="53"/>
+    <w:bookmarkStart w:id="54" w:name="ref-Fingas:2017:online"/>
     <w:p>
       <w:pPr>
         <w:pStyle w:val="Bibliography"/>
       </w:pPr>
       <w:r>
+        <w:t xml:space="preserve">Fingas, Roger. “Apple TV 4K Won’t Play 4K YouTube Videos Because of Missing Google Codec,” September 2017.</w:t>
+      </w:r>
+      <w:r>
+        <w:t xml:space="preserve"> </w:t>
+      </w:r>
+      <w:hyperlink r:id="rId41">
+        <w:r>
+          <w:rPr>
+            <w:rStyle w:val="Hyperlink"/>
+          </w:rPr>
+          <w:t xml:space="preserve">http://appleinsider.com/articles/17/09/21/apple-tv-4k-wont-play-4k-youtube-videos-because-of-missing-google-codec</w:t>
+        </w:r>
+      </w:hyperlink>
+      <w:r>
+        <w:t xml:space="preserve">.</w:t>
+      </w:r>
+    </w:p>
+    <w:bookmarkEnd w:id="54"/>
+    <w:bookmarkStart w:id="55" w:name="ref-KantarAppleMarketShare:2017:online"/>
+    <w:p>
+      <w:pPr>
+        <w:pStyle w:val="Bibliography"/>
+      </w:pPr>
+      <w:r>
         <w:t xml:space="preserve">Kanter Worldpanel ComTech. “Kantar: Samsung at Three-Year High in Great Britain, Apple Growth up in US,” 2017.</w:t>
       </w:r>
       <w:r>
         <w:t xml:space="preserve"> </w:t>
       </w:r>
-      <w:hyperlink r:id="rId45">
+      <w:hyperlink r:id="rId48">
         <w:r>
           <w:rPr>
             <w:rStyle w:val="Hyperlink"/>
@@ -2153,8 +2411,8 @@
         <w:t xml:space="preserve">.</w:t>
       </w:r>
     </w:p>
-    <w:bookmarkEnd w:id="48"/>
-    <w:bookmarkStart w:id="49" w:name="ref-Kennedy:2014:article"/>
+    <w:bookmarkEnd w:id="55"/>
+    <w:bookmarkStart w:id="56" w:name="ref-Kennedy:2014:article"/>
     <w:p>
       <w:pPr>
         <w:pStyle w:val="Bibliography"/>
@@ -2178,8 +2436,8 @@
         <w:t xml:space="preserve">42, no. 1 (2014): 169–78.</w:t>
       </w:r>
     </w:p>
-    <w:bookmarkEnd w:id="49"/>
-    <w:bookmarkStart w:id="50" w:name="ref-McKinney:2013:article"/>
+    <w:bookmarkEnd w:id="56"/>
+    <w:bookmarkStart w:id="57" w:name="ref-McKinney:2013:article"/>
     <w:p>
       <w:pPr>
         <w:pStyle w:val="Bibliography"/>
@@ -2203,19 +2461,67 @@
         <w:t xml:space="preserve">28, no. 2 (2013): 283–91.</w:t>
       </w:r>
     </w:p>
-    <w:bookmarkEnd w:id="50"/>
-    <w:bookmarkStart w:id="51" w:name="ref-IABRevenueReport:2017:online"/>
+    <w:bookmarkEnd w:id="57"/>
+    <w:bookmarkStart w:id="58" w:name="ref-AVCPatents:2017:misc"/>
     <w:p>
       <w:pPr>
         <w:pStyle w:val="Bibliography"/>
       </w:pPr>
       <w:r>
+        <w:t xml:space="preserve">MPEG LA, LLC. “AVC Patent List: AVC Attachment 1,” 2017.</w:t>
+      </w:r>
+      <w:r>
+        <w:t xml:space="preserve"> </w:t>
+      </w:r>
+      <w:hyperlink r:id="rId43">
+        <w:r>
+          <w:rPr>
+            <w:rStyle w:val="Hyperlink"/>
+          </w:rPr>
+          <w:t xml:space="preserve">http://www.mpegla.com/main/programs/AVC/Documents/avc-att1.pdf</w:t>
+        </w:r>
+      </w:hyperlink>
+      <w:r>
+        <w:t xml:space="preserve">.</w:t>
+      </w:r>
+    </w:p>
+    <w:bookmarkEnd w:id="58"/>
+    <w:bookmarkStart w:id="59" w:name="ref-HEVCPatents:2017:misc"/>
+    <w:p>
+      <w:pPr>
+        <w:pStyle w:val="Bibliography"/>
+      </w:pPr>
+      <w:r>
+        <w:t xml:space="preserve">———. “HEVC Patent List: HEVC Attachment 1,” 2017.</w:t>
+      </w:r>
+      <w:r>
+        <w:t xml:space="preserve"> </w:t>
+      </w:r>
+      <w:hyperlink r:id="rId44">
+        <w:r>
+          <w:rPr>
+            <w:rStyle w:val="Hyperlink"/>
+          </w:rPr>
+          <w:t xml:space="preserve">http://www.mpegla.com/main/programs/HEVC/Documents/hevc-att1.pdf</w:t>
+        </w:r>
+      </w:hyperlink>
+      <w:r>
+        <w:t xml:space="preserve">.</w:t>
+      </w:r>
+    </w:p>
+    <w:bookmarkEnd w:id="59"/>
+    <w:bookmarkStart w:id="60" w:name="ref-IABRevenueReport:2017:online"/>
+    <w:p>
+      <w:pPr>
+        <w:pStyle w:val="Bibliography"/>
+      </w:pPr>
+      <w:r>
         <w:t xml:space="preserve">PwC Advisory Services LLC, and Interactive Advertising Bureau. “IAB Internet Advertising Revenue Report: 2016 Full Year Results,” April 2017.</w:t>
       </w:r>
       <w:r>
         <w:t xml:space="preserve"> </w:t>
       </w:r>
-      <w:hyperlink r:id="rId38">
+      <w:hyperlink r:id="rId50">
         <w:r>
           <w:rPr>
             <w:rStyle w:val="Hyperlink"/>
@@ -2227,8 +2533,8 @@
         <w:t xml:space="preserve">.</w:t>
       </w:r>
     </w:p>
-    <w:bookmarkEnd w:id="51"/>
-    <w:bookmarkStart w:id="52" w:name="ref-McGaghie:2011:article"/>
+    <w:bookmarkEnd w:id="60"/>
+    <w:bookmarkStart w:id="61" w:name="ref-McGaghie:2011:article"/>
     <w:p>
       <w:pPr>
         <w:pStyle w:val="Bibliography"/>
@@ -2252,8 +2558,8 @@
         <w:t xml:space="preserve">86, no. 6 (2011): 706–11.</w:t>
       </w:r>
     </w:p>
-    <w:bookmarkEnd w:id="52"/>
-    <w:bookmarkStart w:id="53" w:name="ref-Zimmerman:2017:online"/>
+    <w:bookmarkEnd w:id="61"/>
+    <w:bookmarkStart w:id="62" w:name="ref-Zimmerman:2017:online"/>
     <w:p>
       <w:pPr>
         <w:pStyle w:val="Bibliography"/>
@@ -2276,8 +2582,8 @@
         <w:t xml:space="preserve">.</w:t>
       </w:r>
     </w:p>
-    <w:bookmarkEnd w:id="53"/>
-    <w:bookmarkEnd w:id="54"/>
+    <w:bookmarkEnd w:id="62"/>
+    <w:bookmarkEnd w:id="63"/>
     <w:sectPr/>
   </w:body>
 </w:document>
@@ -2610,7 +2916,7 @@
       </w:r>
     </w:p>
   </w:footnote>
-  <w:footnote w:id="34">
+  <w:footnote w:id="35">
     <w:p>
       <w:pPr>
         <w:pStyle w:val="FootnoteText"/>
@@ -2644,7 +2950,7 @@
       </w:r>
     </w:p>
   </w:footnote>
-  <w:footnote w:id="37">
+  <w:footnote w:id="38">
     <w:p>
       <w:pPr>
         <w:pStyle w:val="FootnoteText"/>
@@ -2659,12 +2965,215 @@
         <w:t xml:space="preserve"> </w:t>
       </w:r>
       <w:r>
+        <w:t xml:space="preserve">CCITT: The International Telegraph and Telephone Consultative Committe, “Codecs for Videoconferencing Using Primary Digital Group Transmission: Recommendation H.120,” in</w:t>
+      </w:r>
+      <w:r>
+        <w:t xml:space="preserve"> </w:t>
+      </w:r>
+      <w:r>
+        <w:rPr>
+          <w:i/>
+        </w:rPr>
+        <w:t xml:space="preserve">Series H: Audiovisual and Multimedia Systems: Characteristics of Visual Telephone Systems</w:t>
+      </w:r>
+      <w:r>
+        <w:t xml:space="preserve"> </w:t>
+      </w:r>
+      <w:r>
+        <w:t xml:space="preserve">(International Telecommunication Union, 1988), 1.</w:t>
+      </w:r>
+    </w:p>
+  </w:footnote>
+  <w:footnote w:id="39">
+    <w:p>
+      <w:pPr>
+        <w:pStyle w:val="FootnoteText"/>
+      </w:pPr>
+      <w:r>
+        <w:rPr>
+          <w:rStyle w:val="FootnoteReference"/>
+        </w:rPr>
+        <w:footnoteRef/>
+      </w:r>
+      <w:r>
+        <w:t xml:space="preserve"> </w:t>
+      </w:r>
+      <w:r>
+        <w:t xml:space="preserve">See http://www.mpegla.com/main/Pages/AboutHistory.aspx.</w:t>
+      </w:r>
+    </w:p>
+  </w:footnote>
+  <w:footnote w:id="40">
+    <w:p>
+      <w:pPr>
+        <w:pStyle w:val="FootnoteText"/>
+      </w:pPr>
+      <w:r>
+        <w:rPr>
+          <w:rStyle w:val="FootnoteReference"/>
+        </w:rPr>
+        <w:footnoteRef/>
+      </w:r>
+      <w:r>
+        <w:t xml:space="preserve"> </w:t>
+      </w:r>
+      <w:r>
+        <w:t xml:space="preserve">Roger Fingas, “Apple TV 4K Won’t Play 4K YouTube Videos Because of Missing Google Codec,” September 2017,</w:t>
+      </w:r>
+      <w:r>
+        <w:t xml:space="preserve"> </w:t>
+      </w:r>
+      <w:hyperlink r:id="rId41">
+        <w:r>
+          <w:rPr>
+            <w:rStyle w:val="Hyperlink"/>
+          </w:rPr>
+          <w:t xml:space="preserve">http://appleinsider.com/articles/17/09/21/apple-tv-4k-wont-play-4k-youtube-videos-because-of-missing-google-codec</w:t>
+        </w:r>
+      </w:hyperlink>
+      <w:r>
+        <w:t xml:space="preserve">.</w:t>
+      </w:r>
+    </w:p>
+  </w:footnote>
+  <w:footnote w:id="42">
+    <w:p>
+      <w:pPr>
+        <w:pStyle w:val="FootnoteText"/>
+      </w:pPr>
+      <w:r>
+        <w:rPr>
+          <w:rStyle w:val="FootnoteReference"/>
+        </w:rPr>
+        <w:footnoteRef/>
+      </w:r>
+      <w:r>
+        <w:t xml:space="preserve"> </w:t>
+      </w:r>
+      <w:r>
+        <w:t xml:space="preserve">The patent list for the most common format as of this writing, AVC/H.264, is 112 pages.,</w:t>
+      </w:r>
+      <w:r>
+        <w:t xml:space="preserve"> </w:t>
+      </w:r>
+      <w:r>
+        <w:t xml:space="preserve">MPEG LA, LLC, “AVC Patent List: AVC Attachment 1,” 2017,</w:t>
+      </w:r>
+      <w:r>
+        <w:t xml:space="preserve"> </w:t>
+      </w:r>
+      <w:hyperlink r:id="rId43">
+        <w:r>
+          <w:rPr>
+            <w:rStyle w:val="Hyperlink"/>
+          </w:rPr>
+          <w:t xml:space="preserve">http://www.mpegla.com/main/programs/AVC/Documents/avc-att1.pdf</w:t>
+        </w:r>
+      </w:hyperlink>
+      <w:r>
+        <w:t xml:space="preserve">.</w:t>
+      </w:r>
+      <w:r>
+        <w:t xml:space="preserve"> </w:t>
+      </w:r>
+      <w:r>
+        <w:t xml:space="preserve">The patent list for it’s successor, HEVC/H.265, is 91 pages.,</w:t>
+      </w:r>
+      <w:r>
+        <w:t xml:space="preserve"> </w:t>
+      </w:r>
+      <w:r>
+        <w:t xml:space="preserve">MPEG LA, LLC, “HEVC Patent List: HEVC Attachment 1,” 2017,</w:t>
+      </w:r>
+      <w:r>
+        <w:t xml:space="preserve"> </w:t>
+      </w:r>
+      <w:hyperlink r:id="rId44">
+        <w:r>
+          <w:rPr>
+            <w:rStyle w:val="Hyperlink"/>
+          </w:rPr>
+          <w:t xml:space="preserve">http://www.mpegla.com/main/programs/HEVC/Documents/hevc-att1.pdf</w:t>
+        </w:r>
+      </w:hyperlink>
+    </w:p>
+  </w:footnote>
+  <w:footnote w:id="45">
+    <w:p>
+      <w:pPr>
+        <w:pStyle w:val="FootnoteText"/>
+      </w:pPr>
+      <w:r>
+        <w:rPr>
+          <w:rStyle w:val="FootnoteReference"/>
+        </w:rPr>
+        <w:footnoteRef/>
+      </w:r>
+      <w:r>
+        <w:t xml:space="preserve"> </w:t>
+      </w:r>
+      <w:r>
+        <w:rPr>
+          <w:b/>
+        </w:rPr>
+        <w:t xml:space="preserve">THIS NEEDS A CITATION!!</w:t>
+      </w:r>
+    </w:p>
+  </w:footnote>
+  <w:footnote w:id="47">
+    <w:p>
+      <w:pPr>
+        <w:pStyle w:val="FootnoteText"/>
+      </w:pPr>
+      <w:r>
+        <w:rPr>
+          <w:rStyle w:val="FootnoteReference"/>
+        </w:rPr>
+        <w:footnoteRef/>
+      </w:r>
+      <w:r>
+        <w:t xml:space="preserve"> </w:t>
+      </w:r>
+      <w:r>
+        <w:t xml:space="preserve">Kanter Worldpanel ComTech, “Kantar: Samsung at Three-Year High in Great Britain, Apple Growth up in US,” 2017,</w:t>
+      </w:r>
+      <w:r>
+        <w:t xml:space="preserve"> </w:t>
+      </w:r>
+      <w:hyperlink r:id="rId48">
+        <w:r>
+          <w:rPr>
+            <w:rStyle w:val="Hyperlink"/>
+          </w:rPr>
+          <w:t xml:space="preserve">http://www.marketwired.com/press-release/kantar-samsung-at-three-year-high-in-great-britain-apple-growth-up-in-us-2237025.htm</w:t>
+        </w:r>
+      </w:hyperlink>
+      <w:r>
+        <w:t xml:space="preserve">.</w:t>
+      </w:r>
+    </w:p>
+  </w:footnote>
+  <w:footnote w:id="49">
+    <w:p>
+      <w:pPr>
+        <w:pStyle w:val="FootnoteText"/>
+      </w:pPr>
+      <w:r>
+        <w:rPr>
+          <w:rStyle w:val="FootnoteReference"/>
+        </w:rPr>
+        <w:footnoteRef/>
+      </w:r>
+      <w:r>
+        <w:t xml:space="preserve"> </w:t>
+      </w:r>
+      <w:r>
         <w:t xml:space="preserve">PwC Advisory Services LLC and Interactive Advertising Bureau, “IAB Internet Advertising Revenue Report: 2016 Full Year Results,” April 2017, 5,</w:t>
       </w:r>
       <w:r>
         <w:t xml:space="preserve"> </w:t>
       </w:r>
-      <w:hyperlink r:id="rId38">
+      <w:hyperlink r:id="rId50">
         <w:r>
           <w:rPr>
             <w:rStyle w:val="Hyperlink"/>
@@ -2677,7 +3186,7 @@
       </w:r>
     </w:p>
   </w:footnote>
-  <w:footnote w:id="39">
+  <w:footnote w:id="51">
     <w:p>
       <w:pPr>
         <w:pStyle w:val="FootnoteText"/>
@@ -2693,111 +3202,6 @@
       </w:r>
       <w:r>
         <w:t xml:space="preserve">PwC Advisory Services LLC and Interactive Advertising Bureau, 9.</w:t>
-      </w:r>
-    </w:p>
-  </w:footnote>
-  <w:footnote w:id="40">
-    <w:p>
-      <w:pPr>
-        <w:pStyle w:val="FootnoteText"/>
-      </w:pPr>
-      <w:r>
-        <w:rPr>
-          <w:rStyle w:val="FootnoteReference"/>
-        </w:rPr>
-        <w:footnoteRef/>
-      </w:r>
-      <w:r>
-        <w:t xml:space="preserve"> </w:t>
-      </w:r>
-      <w:r>
-        <w:t xml:space="preserve">CCITT: The International Telegraph and Telephone Consultative Committe, “Codecs for Videoconferencing Using Primary Digital Group Transmission: Recommendation H.120,” in</w:t>
-      </w:r>
-      <w:r>
-        <w:t xml:space="preserve"> </w:t>
-      </w:r>
-      <w:r>
-        <w:rPr>
-          <w:i/>
-        </w:rPr>
-        <w:t xml:space="preserve">Series H: Audiovisual and Multimedia Systems: Characteristics of Visual Telephone Systems</w:t>
-      </w:r>
-      <w:r>
-        <w:t xml:space="preserve"> </w:t>
-      </w:r>
-      <w:r>
-        <w:t xml:space="preserve">(International Telecommunication Union, 1988), 1.</w:t>
-      </w:r>
-    </w:p>
-  </w:footnote>
-  <w:footnote w:id="41">
-    <w:p>
-      <w:pPr>
-        <w:pStyle w:val="FootnoteText"/>
-      </w:pPr>
-      <w:r>
-        <w:rPr>
-          <w:rStyle w:val="FootnoteReference"/>
-        </w:rPr>
-        <w:footnoteRef/>
-      </w:r>
-      <w:r>
-        <w:t xml:space="preserve"> </w:t>
-      </w:r>
-      <w:r>
-        <w:t xml:space="preserve">Including methodological clones and partial implementations of H.26*/MPEG standards, this is especially likely to be true.</w:t>
-      </w:r>
-    </w:p>
-  </w:footnote>
-  <w:footnote w:id="42">
-    <w:p>
-      <w:pPr>
-        <w:pStyle w:val="FootnoteText"/>
-      </w:pPr>
-      <w:r>
-        <w:rPr>
-          <w:rStyle w:val="FootnoteReference"/>
-        </w:rPr>
-        <w:footnoteRef/>
-      </w:r>
-      <w:r>
-        <w:t xml:space="preserve"> </w:t>
-      </w:r>
-      <w:r>
-        <w:t xml:space="preserve">See http://www.mpegla.com/main/Pages/AboutHistory.aspx.</w:t>
-      </w:r>
-    </w:p>
-  </w:footnote>
-  <w:footnote w:id="44">
-    <w:p>
-      <w:pPr>
-        <w:pStyle w:val="FootnoteText"/>
-      </w:pPr>
-      <w:r>
-        <w:rPr>
-          <w:rStyle w:val="FootnoteReference"/>
-        </w:rPr>
-        <w:footnoteRef/>
-      </w:r>
-      <w:r>
-        <w:t xml:space="preserve"> </w:t>
-      </w:r>
-      <w:r>
-        <w:t xml:space="preserve">Kanter Worldpanel ComTech, “Kantar: Samsung at Three-Year High in Great Britain, Apple Growth up in US,” 2017,</w:t>
-      </w:r>
-      <w:r>
-        <w:t xml:space="preserve"> </w:t>
-      </w:r>
-      <w:hyperlink r:id="rId45">
-        <w:r>
-          <w:rPr>
-            <w:rStyle w:val="Hyperlink"/>
-          </w:rPr>
-          <w:t xml:space="preserve">http://www.marketwired.com/press-release/kantar-samsung-at-three-year-high-in-great-britain-apple-growth-up-in-us-2237025.htm</w:t>
-        </w:r>
-      </w:hyperlink>
-      <w:r>
-        <w:t xml:space="preserve">.</w:t>
       </w:r>
     </w:p>
   </w:footnote>
@@ -2807,7 +3211,7 @@
 <file path=word/numbering.xml><?xml version="1.0" encoding="utf-8"?>
 <w:numbering xmlns:w="http://schemas.openxmlformats.org/wordprocessingml/2006/main">
   <w:abstractNum w:abstractNumId="990">
-    <w:nsid w:val="2c4f8230"/>
+    <w:nsid w:val="e976c6eb"/>
     <w:multiLevelType w:val="multilevel"/>
     <w:lvl w:ilvl="0">
       <w:numFmt w:val="bullet"/>
@@ -2910,7 +3314,7 @@
     </w:lvl>
   </w:abstractNum>
   <w:abstractNum w:abstractNumId="99411">
-    <w:nsid w:val="97ad5db4"/>
+    <w:nsid w:val="64d4a26f"/>
     <w:multiLevelType w:val="multilevel"/>
     <w:lvl w:ilvl="0">
       <w:start w:val="1"/>
@@ -3022,7 +3426,7 @@
     </w:lvl>
   </w:abstractNum>
   <w:abstractNum w:abstractNumId="991">
-    <w:nsid w:val="5ca065d1"/>
+    <w:nsid w:val="29c7aa8c"/>
     <w:multiLevelType w:val="multilevel"/>
     <w:lvl w:ilvl="0">
       <w:numFmt w:val="bullet"/>
@@ -3158,7 +3562,34 @@
     </w:lvlOverride>
   </w:num>
   <w:num w:numId="1002">
-    <w:abstractNumId w:val="991"/>
+    <w:abstractNumId w:val="99411"/>
+    <w:lvlOverride w:ilvl="0">
+      <w:startOverride w:val="1"/>
+    </w:lvlOverride>
+    <w:lvlOverride w:ilvl="1">
+      <w:startOverride w:val="1"/>
+    </w:lvlOverride>
+    <w:lvlOverride w:ilvl="2">
+      <w:startOverride w:val="1"/>
+    </w:lvlOverride>
+    <w:lvlOverride w:ilvl="3">
+      <w:startOverride w:val="1"/>
+    </w:lvlOverride>
+    <w:lvlOverride w:ilvl="4">
+      <w:startOverride w:val="1"/>
+    </w:lvlOverride>
+    <w:lvlOverride w:ilvl="5">
+      <w:startOverride w:val="1"/>
+    </w:lvlOverride>
+    <w:lvlOverride w:ilvl="6">
+      <w:startOverride w:val="1"/>
+    </w:lvlOverride>
+    <w:lvlOverride w:ilvl="7">
+      <w:startOverride w:val="1"/>
+    </w:lvlOverride>
+    <w:lvlOverride w:ilvl="8">
+      <w:startOverride w:val="1"/>
+    </w:lvlOverride>
   </w:num>
   <w:num w:numId="1003">
     <w:abstractNumId w:val="991"/>
@@ -3243,6 +3674,42 @@
   </w:num>
   <w:num w:numId="1030">
     <w:abstractNumId w:val="991"/>
+  </w:num>
+  <w:num w:numId="1031">
+    <w:abstractNumId w:val="991"/>
+  </w:num>
+  <w:num w:numId="1032">
+    <w:abstractNumId w:val="991"/>
+  </w:num>
+  <w:num w:numId="1033">
+    <w:abstractNumId w:val="99411"/>
+    <w:lvlOverride w:ilvl="0">
+      <w:startOverride w:val="1"/>
+    </w:lvlOverride>
+    <w:lvlOverride w:ilvl="1">
+      <w:startOverride w:val="1"/>
+    </w:lvlOverride>
+    <w:lvlOverride w:ilvl="2">
+      <w:startOverride w:val="1"/>
+    </w:lvlOverride>
+    <w:lvlOverride w:ilvl="3">
+      <w:startOverride w:val="1"/>
+    </w:lvlOverride>
+    <w:lvlOverride w:ilvl="4">
+      <w:startOverride w:val="1"/>
+    </w:lvlOverride>
+    <w:lvlOverride w:ilvl="5">
+      <w:startOverride w:val="1"/>
+    </w:lvlOverride>
+    <w:lvlOverride w:ilvl="6">
+      <w:startOverride w:val="1"/>
+    </w:lvlOverride>
+    <w:lvlOverride w:ilvl="7">
+      <w:startOverride w:val="1"/>
+    </w:lvlOverride>
+    <w:lvlOverride w:ilvl="8">
+      <w:startOverride w:val="1"/>
+    </w:lvlOverride>
   </w:num>
 </w:numbering>
 </file>

</xml_diff>